<commit_message>
fixed errors with final evaluation graphs
</commit_message>
<xml_diff>
--- a/assignment specific info/references.docx
+++ b/assignment specific info/references.docx
@@ -3,9 +3,757 @@
 <w:document xmlns:wpc="http://schemas.microsoft.com/office/word/2010/wordprocessingCanvas" xmlns:mc="http://schemas.openxmlformats.org/markup-compatibility/2006" xmlns:o="urn:schemas-microsoft-com:office:office" xmlns:r="http://schemas.openxmlformats.org/officeDocument/2006/relationships" xmlns:m="http://schemas.openxmlformats.org/officeDocument/2006/math" xmlns:v="urn:schemas-microsoft-com:vml" xmlns:wp14="http://schemas.microsoft.com/office/word/2010/wordprocessingDrawing" xmlns:wp="http://schemas.openxmlformats.org/drawingml/2006/wordprocessingDrawing" xmlns:w10="urn:schemas-microsoft-com:office:word" xmlns:w="http://schemas.openxmlformats.org/wordprocessingml/2006/main" xmlns:w14="http://schemas.microsoft.com/office/word/2010/wordml" xmlns:wpg="http://schemas.microsoft.com/office/word/2010/wordprocessingGroup" xmlns:wpi="http://schemas.microsoft.com/office/word/2010/wordprocessingInk" xmlns:wne="http://schemas.microsoft.com/office/word/2006/wordml" xmlns:wps="http://schemas.microsoft.com/office/word/2010/wordprocessingShape" mc:Ignorable="w14 wp14">
   <w:body>
     <w:p>
+      <w:pPr>
+        <w:pStyle w:val="Heading1"/>
+        <w:jc w:val="center"/>
+      </w:pPr>
+      <w:r>
+        <w:t>Table of Contents</w:t>
+      </w:r>
+    </w:p>
+    <w:p>
+      <w:r>
+        <w:t>Contents:</w:t>
+      </w:r>
+    </w:p>
+    <w:p>
+      <w:pPr>
+        <w:pStyle w:val="Heading1"/>
+        <w:jc w:val="center"/>
+      </w:pPr>
+      <w:r>
+        <w:t>A</w:t>
+      </w:r>
+      <w:r>
+        <w:t>bs</w:t>
+      </w:r>
+      <w:r>
+        <w:t>tract</w:t>
+      </w:r>
+    </w:p>
+    <w:p>
+      <w:r>
+        <w:t>This report covers the entire</w:t>
+      </w:r>
+      <w:r>
+        <w:t xml:space="preserve"> production cycle of</w:t>
+      </w:r>
+      <w:r>
+        <w:t xml:space="preserve"> building </w:t>
+      </w:r>
+      <w:r>
+        <w:t xml:space="preserve">and evaluating </w:t>
+      </w:r>
+      <w:r>
+        <w:t>two</w:t>
+      </w:r>
+      <w:r>
+        <w:t xml:space="preserve"> reasonably complex </w:t>
+      </w:r>
+      <w:r>
+        <w:t>AI models</w:t>
+      </w:r>
+      <w:r>
+        <w:t>. The intention was to replicate</w:t>
+      </w:r>
+      <w:r>
+        <w:t>,</w:t>
+      </w:r>
+      <w:r>
+        <w:t xml:space="preserve"> </w:t>
+      </w:r>
+      <w:r>
+        <w:t>compare and understand o</w:t>
+      </w:r>
+      <w:r>
+        <w:t xml:space="preserve">ne more widely adopted and reliable </w:t>
+      </w:r>
+      <w:r>
+        <w:t xml:space="preserve">model (random forest), </w:t>
+      </w:r>
+      <w:r>
+        <w:t>and</w:t>
+      </w:r>
+      <w:r>
+        <w:t xml:space="preserve"> a</w:t>
+      </w:r>
+      <w:r>
+        <w:t>nother</w:t>
+      </w:r>
+      <w:r>
+        <w:t xml:space="preserve"> more recent and complex </w:t>
+      </w:r>
+      <w:r>
+        <w:t>model</w:t>
+      </w:r>
+      <w:r>
+        <w:t xml:space="preserve"> </w:t>
+      </w:r>
+      <w:r>
+        <w:t>(</w:t>
+      </w:r>
+      <w:proofErr w:type="spellStart"/>
+      <w:r>
+        <w:t>xLSTM</w:t>
+      </w:r>
+      <w:proofErr w:type="spellEnd"/>
+      <w:r>
+        <w:t>-TS)</w:t>
+      </w:r>
+      <w:r>
+        <w:t xml:space="preserve">. The implementation </w:t>
+      </w:r>
+      <w:r>
+        <w:t>of which was</w:t>
+      </w:r>
+      <w:r>
+        <w:t xml:space="preserve"> </w:t>
+      </w:r>
+      <w:r>
+        <w:t>guided by case studies</w:t>
+      </w:r>
+      <w:r>
+        <w:t xml:space="preserve"> th</w:t>
+      </w:r>
+      <w:r>
+        <w:t>at are</w:t>
+      </w:r>
+      <w:r>
+        <w:t xml:space="preserve"> </w:t>
+      </w:r>
+      <w:r>
+        <w:t xml:space="preserve">referenced throughout </w:t>
+      </w:r>
       <w:sdt>
         <w:sdtPr>
-          <w:id w:val="-1910143686"/>
+          <w:id w:val="-148209964"/>
+          <w:citation/>
+        </w:sdtPr>
+        <w:sdtContent>
+          <w:r>
+            <w:fldChar w:fldCharType="begin"/>
+          </w:r>
+          <w:r>
+            <w:instrText xml:space="preserve"> CITATION Hri17 \l 2057 </w:instrText>
+          </w:r>
+          <w:r>
+            <w:fldChar w:fldCharType="separate"/>
+          </w:r>
+          <w:r>
+            <w:rPr>
+              <w:noProof/>
+            </w:rPr>
+            <w:t>(Tyralis &amp; Papacharalampous, 2017)</w:t>
+          </w:r>
+          <w:r>
+            <w:fldChar w:fldCharType="end"/>
+          </w:r>
+        </w:sdtContent>
+      </w:sdt>
+      <w:r>
+        <w:t xml:space="preserve">, </w:t>
+      </w:r>
+      <w:sdt>
+        <w:sdtPr>
+          <w:id w:val="54433908"/>
+          <w:citation/>
+        </w:sdtPr>
+        <w:sdtContent>
+          <w:r>
+            <w:fldChar w:fldCharType="begin"/>
+          </w:r>
+          <w:r>
+            <w:instrText xml:space="preserve"> CITATION Gon24 \l 2057 </w:instrText>
+          </w:r>
+          <w:r>
+            <w:fldChar w:fldCharType="separate"/>
+          </w:r>
+          <w:r>
+            <w:rPr>
+              <w:noProof/>
+            </w:rPr>
+            <w:t>(Gil et al., 2024)</w:t>
+          </w:r>
+          <w:r>
+            <w:fldChar w:fldCharType="end"/>
+          </w:r>
+        </w:sdtContent>
+      </w:sdt>
+      <w:r>
+        <w:t xml:space="preserve"> with attention paid to following and contrasting </w:t>
+      </w:r>
+      <w:r>
+        <w:t xml:space="preserve">the </w:t>
+      </w:r>
+      <w:r>
+        <w:t>feature selection process</w:t>
+      </w:r>
+      <w:r>
+        <w:t>es</w:t>
+      </w:r>
+      <w:r>
+        <w:t xml:space="preserve"> and data pre-processing</w:t>
+      </w:r>
+      <w:r>
+        <w:t xml:space="preserve"> of </w:t>
+      </w:r>
+      <w:r>
+        <w:t xml:space="preserve">the </w:t>
+      </w:r>
+      <w:r>
+        <w:t>said mentioned case studies</w:t>
+      </w:r>
+      <w:r>
+        <w:t xml:space="preserve">. Such as including an additional random forest algorithm </w:t>
+      </w:r>
+      <w:r>
+        <w:t>being used for the</w:t>
+      </w:r>
+      <w:r>
+        <w:t xml:space="preserve"> feature selection and a </w:t>
+      </w:r>
+      <w:r>
+        <w:t>“</w:t>
+      </w:r>
+      <w:r>
+        <w:t>de-noising</w:t>
+      </w:r>
+      <w:r>
+        <w:t>”</w:t>
+      </w:r>
+      <w:r>
+        <w:t xml:space="preserve"> (</w:t>
+      </w:r>
+      <w:r>
+        <w:t>multi-resolution wavelet</w:t>
+      </w:r>
+      <w:r>
+        <w:t>)</w:t>
+      </w:r>
+      <w:r>
+        <w:t xml:space="preserve"> process on the datasets </w:t>
+      </w:r>
+      <w:r>
+        <w:t xml:space="preserve">(the process for this was detailed by </w:t>
+      </w:r>
+      <w:sdt>
+        <w:sdtPr>
+          <w:id w:val="62155688"/>
+          <w:citation/>
+        </w:sdtPr>
+        <w:sdtContent>
+          <w:r>
+            <w:fldChar w:fldCharType="begin"/>
+          </w:r>
+          <w:r>
+            <w:instrText xml:space="preserve"> CITATION Pen21 \l 2057 </w:instrText>
+          </w:r>
+          <w:r>
+            <w:fldChar w:fldCharType="separate"/>
+          </w:r>
+          <w:r>
+            <w:rPr>
+              <w:noProof/>
+            </w:rPr>
+            <w:t>(Peng et al., 2021)</w:t>
+          </w:r>
+          <w:r>
+            <w:fldChar w:fldCharType="end"/>
+          </w:r>
+        </w:sdtContent>
+      </w:sdt>
+      <w:r>
+        <w:t>).</w:t>
+      </w:r>
+      <w:r>
+        <w:t xml:space="preserve"> </w:t>
+      </w:r>
+      <w:r>
+        <w:t xml:space="preserve">The reason for such lengths and scope of study was </w:t>
+      </w:r>
+      <w:r>
+        <w:t xml:space="preserve">for the purpose of exploring </w:t>
+      </w:r>
+      <w:r>
+        <w:t>the current best practices for</w:t>
+      </w:r>
+      <w:r>
+        <w:t xml:space="preserve"> time series financial </w:t>
+      </w:r>
+      <w:r>
+        <w:t>forecasting</w:t>
+      </w:r>
+      <w:r>
+        <w:t xml:space="preserve"> (in this case specifically for trend prediction in BTC-USD price trends)</w:t>
+      </w:r>
+      <w:r>
+        <w:t xml:space="preserve">. </w:t>
+      </w:r>
+    </w:p>
+    <w:p>
+      <w:r>
+        <w:t xml:space="preserve">Further hyper-parameter tuning was performed on only the </w:t>
+      </w:r>
+      <w:r>
+        <w:t>random forest model with cross comparison evaluations were conducted upon both models (including before and after tuning) for all eight feature sets generated from the 17 features collect for their potential value in BTC price trend analysis.</w:t>
+      </w:r>
+      <w:bookmarkStart w:id="0" w:name="_GoBack"/>
+      <w:bookmarkEnd w:id="0"/>
+    </w:p>
+    <w:p>
+      <w:pPr>
+        <w:pStyle w:val="Heading1"/>
+        <w:jc w:val="center"/>
+      </w:pPr>
+      <w:r>
+        <w:t>I</w:t>
+      </w:r>
+      <w:r>
+        <w:t>ntro</w:t>
+      </w:r>
+      <w:r>
+        <w:t>duction</w:t>
+      </w:r>
+    </w:p>
+    <w:p>
+      <w:proofErr w:type="spellStart"/>
+      <w:proofErr w:type="gramStart"/>
+      <w:r>
+        <w:t>adhadh</w:t>
+      </w:r>
+      <w:proofErr w:type="spellEnd"/>
+      <w:proofErr w:type="gramEnd"/>
+    </w:p>
+    <w:p>
+      <w:pPr>
+        <w:pStyle w:val="Heading1"/>
+        <w:jc w:val="center"/>
+      </w:pPr>
+      <w:r>
+        <w:t>Problem</w:t>
+      </w:r>
+      <w:r>
+        <w:t xml:space="preserve"> statement</w:t>
+      </w:r>
+    </w:p>
+    <w:p>
+      <w:proofErr w:type="spellStart"/>
+      <w:proofErr w:type="gramStart"/>
+      <w:r>
+        <w:t>adfhadfhadfh</w:t>
+      </w:r>
+      <w:proofErr w:type="spellEnd"/>
+      <w:proofErr w:type="gramEnd"/>
+    </w:p>
+    <w:p>
+      <w:pPr>
+        <w:pStyle w:val="Heading1"/>
+        <w:jc w:val="center"/>
+      </w:pPr>
+      <w:r>
+        <w:t>Aims and objectives</w:t>
+      </w:r>
+    </w:p>
+    <w:p>
+      <w:proofErr w:type="spellStart"/>
+      <w:proofErr w:type="gramStart"/>
+      <w:r>
+        <w:t>adfhadfhadfh</w:t>
+      </w:r>
+      <w:proofErr w:type="spellEnd"/>
+      <w:proofErr w:type="gramEnd"/>
+    </w:p>
+    <w:p>
+      <w:pPr>
+        <w:pStyle w:val="Heading1"/>
+        <w:jc w:val="center"/>
+      </w:pPr>
+      <w:r>
+        <w:t>AI approach</w:t>
+      </w:r>
+    </w:p>
+    <w:p>
+      <w:proofErr w:type="spellStart"/>
+      <w:r>
+        <w:t>Hsfghshahf</w:t>
+      </w:r>
+      <w:proofErr w:type="spellEnd"/>
+    </w:p>
+    <w:p>
+      <w:r>
+        <w:t>Proposed</w:t>
+      </w:r>
+      <w:r>
+        <w:t xml:space="preserve"> approach</w:t>
+      </w:r>
+    </w:p>
+    <w:p>
+      <w:proofErr w:type="spellStart"/>
+      <w:proofErr w:type="gramStart"/>
+      <w:r>
+        <w:t>adfhadh</w:t>
+      </w:r>
+      <w:proofErr w:type="spellEnd"/>
+      <w:proofErr w:type="gramEnd"/>
+    </w:p>
+    <w:p>
+      <w:pPr>
+        <w:pStyle w:val="Heading1"/>
+        <w:jc w:val="center"/>
+      </w:pPr>
+      <w:r>
+        <w:t xml:space="preserve">Libraries, </w:t>
+      </w:r>
+      <w:r>
+        <w:t>dependencies</w:t>
+      </w:r>
+      <w:r>
+        <w:t xml:space="preserve"> and dataset</w:t>
+      </w:r>
+    </w:p>
+    <w:p>
+      <w:proofErr w:type="spellStart"/>
+      <w:proofErr w:type="gramStart"/>
+      <w:r>
+        <w:t>adfhadh</w:t>
+      </w:r>
+      <w:proofErr w:type="spellEnd"/>
+      <w:proofErr w:type="gramEnd"/>
+    </w:p>
+    <w:p>
+      <w:pPr>
+        <w:pStyle w:val="Heading1"/>
+        <w:jc w:val="center"/>
+      </w:pPr>
+      <w:r>
+        <w:lastRenderedPageBreak/>
+        <w:t>Exploratory data analysis</w:t>
+      </w:r>
+    </w:p>
+    <w:p>
+      <w:proofErr w:type="spellStart"/>
+      <w:proofErr w:type="gramStart"/>
+      <w:r>
+        <w:t>adfhadfh</w:t>
+      </w:r>
+      <w:proofErr w:type="spellEnd"/>
+      <w:proofErr w:type="gramEnd"/>
+    </w:p>
+    <w:p>
+      <w:pPr>
+        <w:pStyle w:val="Heading1"/>
+        <w:jc w:val="center"/>
+      </w:pPr>
+      <w:r>
+        <w:t>Data</w:t>
+      </w:r>
+      <w:r>
+        <w:t xml:space="preserve"> cleaning</w:t>
+      </w:r>
+    </w:p>
+    <w:p>
+      <w:proofErr w:type="spellStart"/>
+      <w:proofErr w:type="gramStart"/>
+      <w:r>
+        <w:t>agadfgadg</w:t>
+      </w:r>
+      <w:proofErr w:type="spellEnd"/>
+      <w:proofErr w:type="gramEnd"/>
+    </w:p>
+    <w:p>
+      <w:pPr>
+        <w:pStyle w:val="Heading1"/>
+        <w:jc w:val="center"/>
+      </w:pPr>
+      <w:r>
+        <w:t>Data</w:t>
+      </w:r>
+      <w:r>
+        <w:t xml:space="preserve"> </w:t>
+      </w:r>
+      <w:r>
+        <w:t>visualization</w:t>
+      </w:r>
+    </w:p>
+    <w:p>
+      <w:proofErr w:type="spellStart"/>
+      <w:proofErr w:type="gramStart"/>
+      <w:r>
+        <w:t>adfhgadg</w:t>
+      </w:r>
+      <w:proofErr w:type="spellEnd"/>
+      <w:proofErr w:type="gramEnd"/>
+    </w:p>
+    <w:p>
+      <w:pPr>
+        <w:pStyle w:val="Heading1"/>
+        <w:jc w:val="center"/>
+      </w:pPr>
+      <w:r>
+        <w:t>Data</w:t>
+      </w:r>
+      <w:r>
+        <w:t xml:space="preserve"> re-processing</w:t>
+      </w:r>
+    </w:p>
+    <w:p>
+      <w:proofErr w:type="spellStart"/>
+      <w:proofErr w:type="gramStart"/>
+      <w:r>
+        <w:t>agasg</w:t>
+      </w:r>
+      <w:proofErr w:type="spellEnd"/>
+      <w:proofErr w:type="gramEnd"/>
+    </w:p>
+    <w:p>
+      <w:pPr>
+        <w:pStyle w:val="Heading1"/>
+        <w:jc w:val="center"/>
+      </w:pPr>
+      <w:r>
+        <w:t>Feature selection</w:t>
+      </w:r>
+    </w:p>
+    <w:p>
+      <w:proofErr w:type="spellStart"/>
+      <w:proofErr w:type="gramStart"/>
+      <w:r>
+        <w:t>asdgasg</w:t>
+      </w:r>
+      <w:proofErr w:type="spellEnd"/>
+      <w:proofErr w:type="gramEnd"/>
+    </w:p>
+    <w:p>
+      <w:pPr>
+        <w:pStyle w:val="Heading1"/>
+        <w:jc w:val="center"/>
+      </w:pPr>
+      <w:r>
+        <w:t>Model</w:t>
+      </w:r>
+      <w:r>
+        <w:t xml:space="preserve"> select</w:t>
+      </w:r>
+    </w:p>
+    <w:p>
+      <w:proofErr w:type="spellStart"/>
+      <w:r>
+        <w:t>Asdgasg</w:t>
+      </w:r>
+      <w:proofErr w:type="spellEnd"/>
+    </w:p>
+    <w:p>
+      <w:r>
+        <w:t>L</w:t>
+      </w:r>
+      <w:r>
+        <w:t>earning models</w:t>
+      </w:r>
+    </w:p>
+    <w:p>
+      <w:proofErr w:type="spellStart"/>
+      <w:r>
+        <w:t>Asdgasg</w:t>
+      </w:r>
+      <w:proofErr w:type="spellEnd"/>
+    </w:p>
+    <w:p>
+      <w:r>
+        <w:t>List</w:t>
+      </w:r>
+      <w:r>
+        <w:t xml:space="preserve"> of different models</w:t>
+      </w:r>
+    </w:p>
+    <w:p>
+      <w:proofErr w:type="spellStart"/>
+      <w:r>
+        <w:t>Asdgasg</w:t>
+      </w:r>
+      <w:proofErr w:type="spellEnd"/>
+    </w:p>
+    <w:p>
+      <w:r>
+        <w:t>Advanced models we're looking at</w:t>
+      </w:r>
+    </w:p>
+    <w:p>
+      <w:proofErr w:type="spellStart"/>
+      <w:proofErr w:type="gramStart"/>
+      <w:r>
+        <w:t>asdgasg</w:t>
+      </w:r>
+      <w:proofErr w:type="spellEnd"/>
+      <w:proofErr w:type="gramEnd"/>
+    </w:p>
+    <w:p>
+      <w:pPr>
+        <w:pStyle w:val="Heading1"/>
+        <w:jc w:val="center"/>
+      </w:pPr>
+      <w:r>
+        <w:t>Model</w:t>
+      </w:r>
+      <w:r>
+        <w:t xml:space="preserve"> evaluations</w:t>
+      </w:r>
+    </w:p>
+    <w:p>
+      <w:proofErr w:type="spellStart"/>
+      <w:r>
+        <w:t>Asdgasg</w:t>
+      </w:r>
+      <w:proofErr w:type="spellEnd"/>
+    </w:p>
+    <w:p>
+      <w:r>
+        <w:t>F</w:t>
+      </w:r>
+      <w:r>
+        <w:t>eature selection comparison</w:t>
+      </w:r>
+    </w:p>
+    <w:p>
+      <w:proofErr w:type="spellStart"/>
+      <w:r>
+        <w:t>Asdg</w:t>
+      </w:r>
+      <w:proofErr w:type="spellEnd"/>
+    </w:p>
+    <w:p>
+      <w:r>
+        <w:t>Hyper P</w:t>
+      </w:r>
+      <w:r>
+        <w:t>arameter tuning comparison</w:t>
+      </w:r>
+    </w:p>
+    <w:p>
+      <w:proofErr w:type="spellStart"/>
+      <w:proofErr w:type="gramStart"/>
+      <w:r>
+        <w:t>sadfgasfg</w:t>
+      </w:r>
+      <w:proofErr w:type="spellEnd"/>
+      <w:proofErr w:type="gramEnd"/>
+    </w:p>
+    <w:p>
+      <w:pPr>
+        <w:pStyle w:val="Heading1"/>
+        <w:jc w:val="center"/>
+      </w:pPr>
+      <w:r>
+        <w:t>Summery</w:t>
+      </w:r>
+    </w:p>
+    <w:p>
+      <w:proofErr w:type="spellStart"/>
+      <w:proofErr w:type="gramStart"/>
+      <w:r>
+        <w:t>asasfd</w:t>
+      </w:r>
+      <w:proofErr w:type="spellEnd"/>
+      <w:proofErr w:type="gramEnd"/>
+    </w:p>
+    <w:p>
+      <w:pPr>
+        <w:pStyle w:val="Heading1"/>
+        <w:jc w:val="center"/>
+      </w:pPr>
+      <w:r>
+        <w:lastRenderedPageBreak/>
+        <w:t>Conclusion</w:t>
+      </w:r>
+    </w:p>
+    <w:p>
+      <w:proofErr w:type="spellStart"/>
+      <w:proofErr w:type="gramStart"/>
+      <w:r>
+        <w:t>asdfasf</w:t>
+      </w:r>
+      <w:proofErr w:type="spellEnd"/>
+      <w:proofErr w:type="gramEnd"/>
+    </w:p>
+    <w:p>
+      <w:pPr>
+        <w:pStyle w:val="Heading1"/>
+        <w:jc w:val="center"/>
+      </w:pPr>
+      <w:r>
+        <w:t>Recommendations</w:t>
+      </w:r>
+    </w:p>
+    <w:p>
+      <w:proofErr w:type="spellStart"/>
+      <w:proofErr w:type="gramStart"/>
+      <w:r>
+        <w:t>asfasf</w:t>
+      </w:r>
+      <w:proofErr w:type="spellEnd"/>
+      <w:proofErr w:type="gramEnd"/>
+    </w:p>
+    <w:p>
+      <w:pPr>
+        <w:pStyle w:val="Heading1"/>
+        <w:jc w:val="center"/>
+      </w:pPr>
+      <w:r>
+        <w:t>Future considerations</w:t>
+      </w:r>
+    </w:p>
+    <w:p>
+      <w:proofErr w:type="spellStart"/>
+      <w:proofErr w:type="gramStart"/>
+      <w:r>
+        <w:t>asdfsaf</w:t>
+      </w:r>
+      <w:proofErr w:type="spellEnd"/>
+      <w:proofErr w:type="gramEnd"/>
+    </w:p>
+    <w:p>
+      <w:pPr>
+        <w:pStyle w:val="Heading1"/>
+        <w:jc w:val="center"/>
+      </w:pPr>
+      <w:r>
+        <w:t>References</w:t>
+      </w:r>
+    </w:p>
+    <w:p>
+      <w:proofErr w:type="spellStart"/>
+      <w:proofErr w:type="gramStart"/>
+      <w:r>
+        <w:t>asdfasf</w:t>
+      </w:r>
+      <w:proofErr w:type="spellEnd"/>
+      <w:proofErr w:type="gramEnd"/>
+    </w:p>
+    <w:p>
+      <w:pPr>
+        <w:pStyle w:val="Heading1"/>
+        <w:jc w:val="center"/>
+      </w:pPr>
+      <w:r>
+        <w:t>A</w:t>
+      </w:r>
+      <w:r>
+        <w:t>ppendix</w:t>
+      </w:r>
+    </w:p>
+    <w:p>
+      <w:proofErr w:type="spellStart"/>
+      <w:r>
+        <w:t>Sfsfsf</w:t>
+      </w:r>
+      <w:proofErr w:type="spellEnd"/>
+    </w:p>
+    <w:p/>
+    <w:p/>
+    <w:p/>
+    <w:p>
+      <w:sdt>
+        <w:sdtPr>
+          <w:id w:val="2136976681"/>
           <w:citation/>
         </w:sdtPr>
         <w:sdtContent>
@@ -113,17 +861,200 @@
           </w:r>
         </w:sdtContent>
       </w:sdt>
-      <w:bookmarkStart w:id="0" w:name="_GoBack"/>
-      <w:bookmarkEnd w:id="0"/>
-    </w:p>
+    </w:p>
+    <w:p/>
+    <w:p/>
+    <w:p/>
+    <w:p/>
+    <w:p/>
+    <w:p/>
+    <w:p/>
+    <w:p/>
+    <w:p/>
+    <w:p/>
+    <w:p/>
+    <w:p/>
+    <w:p/>
+    <w:p/>
+    <w:p/>
+    <w:p/>
+    <w:p/>
+    <w:p/>
+    <w:p/>
+    <w:p/>
+    <w:p/>
+    <w:p/>
+    <w:p/>
+    <w:p/>
+    <w:p/>
+    <w:p/>
+    <w:p/>
+    <w:p/>
+    <w:p/>
+    <w:p/>
     <w:sectPr>
+      <w:headerReference w:type="default" r:id="rId8"/>
+      <w:footerReference w:type="default" r:id="rId9"/>
       <w:pgSz w:w="11906" w:h="16838"/>
-      <w:pgMar w:top="1440" w:right="1440" w:bottom="1440" w:left="1440" w:header="708" w:footer="708" w:gutter="0"/>
+      <w:pgMar w:top="1440" w:right="1440" w:bottom="1440" w:left="1440" w:header="680" w:footer="708" w:gutter="0"/>
       <w:cols w:space="708"/>
       <w:docGrid w:linePitch="360"/>
     </w:sectPr>
   </w:body>
 </w:document>
+</file>
+
+<file path=word/endnotes.xml><?xml version="1.0" encoding="utf-8"?>
+<w:endnotes xmlns:wpc="http://schemas.microsoft.com/office/word/2010/wordprocessingCanvas" xmlns:mc="http://schemas.openxmlformats.org/markup-compatibility/2006" xmlns:o="urn:schemas-microsoft-com:office:office" xmlns:r="http://schemas.openxmlformats.org/officeDocument/2006/relationships" xmlns:m="http://schemas.openxmlformats.org/officeDocument/2006/math" xmlns:v="urn:schemas-microsoft-com:vml" xmlns:wp14="http://schemas.microsoft.com/office/word/2010/wordprocessingDrawing" xmlns:wp="http://schemas.openxmlformats.org/drawingml/2006/wordprocessingDrawing" xmlns:w10="urn:schemas-microsoft-com:office:word" xmlns:w="http://schemas.openxmlformats.org/wordprocessingml/2006/main" xmlns:w14="http://schemas.microsoft.com/office/word/2010/wordml" xmlns:wpg="http://schemas.microsoft.com/office/word/2010/wordprocessingGroup" xmlns:wpi="http://schemas.microsoft.com/office/word/2010/wordprocessingInk" xmlns:wne="http://schemas.microsoft.com/office/word/2006/wordml" xmlns:wps="http://schemas.microsoft.com/office/word/2010/wordprocessingShape" mc:Ignorable="w14 wp14">
+  <w:endnote w:type="separator" w:id="-1">
+    <w:p>
+      <w:pPr>
+        <w:spacing w:after="0" w:line="240" w:lineRule="auto"/>
+      </w:pPr>
+      <w:r>
+        <w:separator/>
+      </w:r>
+    </w:p>
+  </w:endnote>
+  <w:endnote w:type="continuationSeparator" w:id="0">
+    <w:p>
+      <w:pPr>
+        <w:spacing w:after="0" w:line="240" w:lineRule="auto"/>
+      </w:pPr>
+      <w:r>
+        <w:continuationSeparator/>
+      </w:r>
+    </w:p>
+  </w:endnote>
+</w:endnotes>
+</file>
+
+<file path=word/footer1.xml><?xml version="1.0" encoding="utf-8"?>
+<w:ftr xmlns:wpc="http://schemas.microsoft.com/office/word/2010/wordprocessingCanvas" xmlns:mc="http://schemas.openxmlformats.org/markup-compatibility/2006" xmlns:o="urn:schemas-microsoft-com:office:office" xmlns:r="http://schemas.openxmlformats.org/officeDocument/2006/relationships" xmlns:m="http://schemas.openxmlformats.org/officeDocument/2006/math" xmlns:v="urn:schemas-microsoft-com:vml" xmlns:wp14="http://schemas.microsoft.com/office/word/2010/wordprocessingDrawing" xmlns:wp="http://schemas.openxmlformats.org/drawingml/2006/wordprocessingDrawing" xmlns:w10="urn:schemas-microsoft-com:office:word" xmlns:w="http://schemas.openxmlformats.org/wordprocessingml/2006/main" xmlns:w14="http://schemas.microsoft.com/office/word/2010/wordml" xmlns:wpg="http://schemas.microsoft.com/office/word/2010/wordprocessingGroup" xmlns:wpi="http://schemas.microsoft.com/office/word/2010/wordprocessingInk" xmlns:wne="http://schemas.microsoft.com/office/word/2006/wordml" xmlns:wps="http://schemas.microsoft.com/office/word/2010/wordprocessingShape" mc:Ignorable="w14 wp14">
+  <w:sdt>
+    <w:sdtPr>
+      <w:id w:val="-1837144211"/>
+      <w:docPartObj>
+        <w:docPartGallery w:val="Page Numbers (Bottom of Page)"/>
+        <w:docPartUnique/>
+      </w:docPartObj>
+    </w:sdtPr>
+    <w:sdtEndPr>
+      <w:rPr>
+        <w:noProof/>
+      </w:rPr>
+    </w:sdtEndPr>
+    <w:sdtContent>
+      <w:p>
+        <w:pPr>
+          <w:pStyle w:val="Footer"/>
+          <w:jc w:val="right"/>
+        </w:pPr>
+        <w:r>
+          <w:fldChar w:fldCharType="begin"/>
+        </w:r>
+        <w:r>
+          <w:instrText xml:space="preserve"> PAGE   \* MERGEFORMAT </w:instrText>
+        </w:r>
+        <w:r>
+          <w:fldChar w:fldCharType="separate"/>
+        </w:r>
+        <w:r>
+          <w:rPr>
+            <w:noProof/>
+          </w:rPr>
+          <w:t>1</w:t>
+        </w:r>
+        <w:r>
+          <w:rPr>
+            <w:noProof/>
+          </w:rPr>
+          <w:fldChar w:fldCharType="end"/>
+        </w:r>
+      </w:p>
+    </w:sdtContent>
+  </w:sdt>
+  <w:p>
+    <w:pPr>
+      <w:pStyle w:val="Footer"/>
+    </w:pPr>
+  </w:p>
+</w:ftr>
+</file>
+
+<file path=word/footnotes.xml><?xml version="1.0" encoding="utf-8"?>
+<w:footnotes xmlns:wpc="http://schemas.microsoft.com/office/word/2010/wordprocessingCanvas" xmlns:mc="http://schemas.openxmlformats.org/markup-compatibility/2006" xmlns:o="urn:schemas-microsoft-com:office:office" xmlns:r="http://schemas.openxmlformats.org/officeDocument/2006/relationships" xmlns:m="http://schemas.openxmlformats.org/officeDocument/2006/math" xmlns:v="urn:schemas-microsoft-com:vml" xmlns:wp14="http://schemas.microsoft.com/office/word/2010/wordprocessingDrawing" xmlns:wp="http://schemas.openxmlformats.org/drawingml/2006/wordprocessingDrawing" xmlns:w10="urn:schemas-microsoft-com:office:word" xmlns:w="http://schemas.openxmlformats.org/wordprocessingml/2006/main" xmlns:w14="http://schemas.microsoft.com/office/word/2010/wordml" xmlns:wpg="http://schemas.microsoft.com/office/word/2010/wordprocessingGroup" xmlns:wpi="http://schemas.microsoft.com/office/word/2010/wordprocessingInk" xmlns:wne="http://schemas.microsoft.com/office/word/2006/wordml" xmlns:wps="http://schemas.microsoft.com/office/word/2010/wordprocessingShape" mc:Ignorable="w14 wp14">
+  <w:footnote w:type="separator" w:id="-1">
+    <w:p>
+      <w:pPr>
+        <w:spacing w:after="0" w:line="240" w:lineRule="auto"/>
+      </w:pPr>
+      <w:r>
+        <w:separator/>
+      </w:r>
+    </w:p>
+  </w:footnote>
+  <w:footnote w:type="continuationSeparator" w:id="0">
+    <w:p>
+      <w:pPr>
+        <w:spacing w:after="0" w:line="240" w:lineRule="auto"/>
+      </w:pPr>
+      <w:r>
+        <w:continuationSeparator/>
+      </w:r>
+    </w:p>
+  </w:footnote>
+</w:footnotes>
+</file>
+
+<file path=word/header1.xml><?xml version="1.0" encoding="utf-8"?>
+<w:hdr xmlns:wpc="http://schemas.microsoft.com/office/word/2010/wordprocessingCanvas" xmlns:mc="http://schemas.openxmlformats.org/markup-compatibility/2006" xmlns:o="urn:schemas-microsoft-com:office:office" xmlns:r="http://schemas.openxmlformats.org/officeDocument/2006/relationships" xmlns:m="http://schemas.openxmlformats.org/officeDocument/2006/math" xmlns:v="urn:schemas-microsoft-com:vml" xmlns:wp14="http://schemas.microsoft.com/office/word/2010/wordprocessingDrawing" xmlns:wp="http://schemas.openxmlformats.org/drawingml/2006/wordprocessingDrawing" xmlns:w10="urn:schemas-microsoft-com:office:word" xmlns:w="http://schemas.openxmlformats.org/wordprocessingml/2006/main" xmlns:w14="http://schemas.microsoft.com/office/word/2010/wordml" xmlns:wpg="http://schemas.microsoft.com/office/word/2010/wordprocessingGroup" xmlns:wpi="http://schemas.microsoft.com/office/word/2010/wordprocessingInk" xmlns:wne="http://schemas.microsoft.com/office/word/2006/wordml" xmlns:wps="http://schemas.microsoft.com/office/word/2010/wordprocessingShape" mc:Ignorable="w14 wp14">
+  <w:p>
+    <w:pPr>
+      <w:pStyle w:val="Header"/>
+      <w:jc w:val="center"/>
+      <w:rPr>
+        <w:sz w:val="14"/>
+        <w:szCs w:val="14"/>
+      </w:rPr>
+    </w:pPr>
+    <w:r>
+      <w:rPr>
+        <w:sz w:val="14"/>
+        <w:szCs w:val="14"/>
+      </w:rPr>
+      <w:t>Leeds Trinity university | School o</w:t>
+    </w:r>
+    <w:r>
+      <w:rPr>
+        <w:sz w:val="14"/>
+        <w:szCs w:val="14"/>
+      </w:rPr>
+      <w:t xml:space="preserve">f Computer Science | 2024-2025          </w:t>
+    </w:r>
+    <w:r>
+      <w:rPr>
+        <w:sz w:val="14"/>
+        <w:szCs w:val="14"/>
+      </w:rPr>
+      <w:t xml:space="preserve">                                    </w:t>
+    </w:r>
+    <w:r>
+      <w:rPr>
+        <w:sz w:val="14"/>
+        <w:szCs w:val="14"/>
+      </w:rPr>
+      <w:t xml:space="preserve">                    </w:t>
+    </w:r>
+    <w:r>
+      <w:rPr>
+        <w:sz w:val="14"/>
+        <w:szCs w:val="14"/>
+      </w:rPr>
+      <w:t>COM7003 | AI Technical report | Hazel Hanson-Stewart</w:t>
+    </w:r>
+  </w:p>
+</w:hdr>
 </file>
 
 <file path=word/styles.xml><?xml version="1.0" encoding="utf-8"?>
@@ -286,6 +1217,29 @@
     <w:name w:val="Normal"/>
     <w:qFormat/>
   </w:style>
+  <w:style w:type="paragraph" w:styleId="Heading1">
+    <w:name w:val="heading 1"/>
+    <w:basedOn w:val="Normal"/>
+    <w:next w:val="Normal"/>
+    <w:link w:val="Heading1Char"/>
+    <w:uiPriority w:val="9"/>
+    <w:qFormat/>
+    <w:rsid w:val="00E66FA8"/>
+    <w:pPr>
+      <w:keepNext/>
+      <w:keepLines/>
+      <w:spacing w:before="480" w:after="0"/>
+      <w:outlineLvl w:val="0"/>
+    </w:pPr>
+    <w:rPr>
+      <w:rFonts w:asciiTheme="majorHAnsi" w:eastAsiaTheme="majorEastAsia" w:hAnsiTheme="majorHAnsi" w:cstheme="majorBidi"/>
+      <w:b/>
+      <w:bCs/>
+      <w:color w:val="365F91" w:themeColor="accent1" w:themeShade="BF"/>
+      <w:sz w:val="28"/>
+      <w:szCs w:val="28"/>
+    </w:rPr>
+  </w:style>
   <w:style w:type="character" w:default="1" w:styleId="DefaultParagraphFont">
     <w:name w:val="Default Paragraph Font"/>
     <w:uiPriority w:val="1"/>
@@ -341,6 +1295,65 @@
       <w:rFonts w:ascii="Tahoma" w:hAnsi="Tahoma" w:cs="Tahoma"/>
       <w:sz w:val="16"/>
       <w:szCs w:val="16"/>
+    </w:rPr>
+  </w:style>
+  <w:style w:type="paragraph" w:styleId="Header">
+    <w:name w:val="header"/>
+    <w:basedOn w:val="Normal"/>
+    <w:link w:val="HeaderChar"/>
+    <w:uiPriority w:val="99"/>
+    <w:unhideWhenUsed/>
+    <w:rsid w:val="00A2642A"/>
+    <w:pPr>
+      <w:tabs>
+        <w:tab w:val="center" w:pos="4513"/>
+        <w:tab w:val="right" w:pos="9026"/>
+      </w:tabs>
+      <w:spacing w:after="0" w:line="240" w:lineRule="auto"/>
+    </w:pPr>
+  </w:style>
+  <w:style w:type="character" w:customStyle="1" w:styleId="HeaderChar">
+    <w:name w:val="Header Char"/>
+    <w:basedOn w:val="DefaultParagraphFont"/>
+    <w:link w:val="Header"/>
+    <w:uiPriority w:val="99"/>
+    <w:rsid w:val="00A2642A"/>
+  </w:style>
+  <w:style w:type="paragraph" w:styleId="Footer">
+    <w:name w:val="footer"/>
+    <w:basedOn w:val="Normal"/>
+    <w:link w:val="FooterChar"/>
+    <w:uiPriority w:val="99"/>
+    <w:unhideWhenUsed/>
+    <w:rsid w:val="00A2642A"/>
+    <w:pPr>
+      <w:tabs>
+        <w:tab w:val="center" w:pos="4513"/>
+        <w:tab w:val="right" w:pos="9026"/>
+      </w:tabs>
+      <w:spacing w:after="0" w:line="240" w:lineRule="auto"/>
+    </w:pPr>
+  </w:style>
+  <w:style w:type="character" w:customStyle="1" w:styleId="FooterChar">
+    <w:name w:val="Footer Char"/>
+    <w:basedOn w:val="DefaultParagraphFont"/>
+    <w:link w:val="Footer"/>
+    <w:uiPriority w:val="99"/>
+    <w:rsid w:val="00A2642A"/>
+  </w:style>
+  <w:style w:type="character" w:customStyle="1" w:styleId="Heading1Char">
+    <w:name w:val="Heading 1 Char"/>
+    <w:basedOn w:val="DefaultParagraphFont"/>
+    <w:link w:val="Heading1"/>
+    <w:uiPriority w:val="9"/>
+    <w:rsid w:val="00E66FA8"/>
+    <w:rPr>
+      <w:rFonts w:asciiTheme="majorHAnsi" w:eastAsiaTheme="majorEastAsia" w:hAnsiTheme="majorHAnsi" w:cstheme="majorBidi"/>
+      <w:b/>
+      <w:bCs/>
+      <w:color w:val="365F91" w:themeColor="accent1" w:themeShade="BF"/>
+      <w:sz w:val="28"/>
+      <w:szCs w:val="28"/>
     </w:rPr>
   </w:style>
 </w:styles>
@@ -506,6 +1519,29 @@
     <w:name w:val="Normal"/>
     <w:qFormat/>
   </w:style>
+  <w:style w:type="paragraph" w:styleId="Heading1">
+    <w:name w:val="heading 1"/>
+    <w:basedOn w:val="Normal"/>
+    <w:next w:val="Normal"/>
+    <w:link w:val="Heading1Char"/>
+    <w:uiPriority w:val="9"/>
+    <w:qFormat/>
+    <w:rsid w:val="00E66FA8"/>
+    <w:pPr>
+      <w:keepNext/>
+      <w:keepLines/>
+      <w:spacing w:before="480" w:after="0"/>
+      <w:outlineLvl w:val="0"/>
+    </w:pPr>
+    <w:rPr>
+      <w:rFonts w:asciiTheme="majorHAnsi" w:eastAsiaTheme="majorEastAsia" w:hAnsiTheme="majorHAnsi" w:cstheme="majorBidi"/>
+      <w:b/>
+      <w:bCs/>
+      <w:color w:val="365F91" w:themeColor="accent1" w:themeShade="BF"/>
+      <w:sz w:val="28"/>
+      <w:szCs w:val="28"/>
+    </w:rPr>
+  </w:style>
   <w:style w:type="character" w:default="1" w:styleId="DefaultParagraphFont">
     <w:name w:val="Default Paragraph Font"/>
     <w:uiPriority w:val="1"/>
@@ -561,6 +1597,65 @@
       <w:rFonts w:ascii="Tahoma" w:hAnsi="Tahoma" w:cs="Tahoma"/>
       <w:sz w:val="16"/>
       <w:szCs w:val="16"/>
+    </w:rPr>
+  </w:style>
+  <w:style w:type="paragraph" w:styleId="Header">
+    <w:name w:val="header"/>
+    <w:basedOn w:val="Normal"/>
+    <w:link w:val="HeaderChar"/>
+    <w:uiPriority w:val="99"/>
+    <w:unhideWhenUsed/>
+    <w:rsid w:val="00A2642A"/>
+    <w:pPr>
+      <w:tabs>
+        <w:tab w:val="center" w:pos="4513"/>
+        <w:tab w:val="right" w:pos="9026"/>
+      </w:tabs>
+      <w:spacing w:after="0" w:line="240" w:lineRule="auto"/>
+    </w:pPr>
+  </w:style>
+  <w:style w:type="character" w:customStyle="1" w:styleId="HeaderChar">
+    <w:name w:val="Header Char"/>
+    <w:basedOn w:val="DefaultParagraphFont"/>
+    <w:link w:val="Header"/>
+    <w:uiPriority w:val="99"/>
+    <w:rsid w:val="00A2642A"/>
+  </w:style>
+  <w:style w:type="paragraph" w:styleId="Footer">
+    <w:name w:val="footer"/>
+    <w:basedOn w:val="Normal"/>
+    <w:link w:val="FooterChar"/>
+    <w:uiPriority w:val="99"/>
+    <w:unhideWhenUsed/>
+    <w:rsid w:val="00A2642A"/>
+    <w:pPr>
+      <w:tabs>
+        <w:tab w:val="center" w:pos="4513"/>
+        <w:tab w:val="right" w:pos="9026"/>
+      </w:tabs>
+      <w:spacing w:after="0" w:line="240" w:lineRule="auto"/>
+    </w:pPr>
+  </w:style>
+  <w:style w:type="character" w:customStyle="1" w:styleId="FooterChar">
+    <w:name w:val="Footer Char"/>
+    <w:basedOn w:val="DefaultParagraphFont"/>
+    <w:link w:val="Footer"/>
+    <w:uiPriority w:val="99"/>
+    <w:rsid w:val="00A2642A"/>
+  </w:style>
+  <w:style w:type="character" w:customStyle="1" w:styleId="Heading1Char">
+    <w:name w:val="Heading 1 Char"/>
+    <w:basedOn w:val="DefaultParagraphFont"/>
+    <w:link w:val="Heading1"/>
+    <w:uiPriority w:val="9"/>
+    <w:rsid w:val="00E66FA8"/>
+    <w:rPr>
+      <w:rFonts w:asciiTheme="majorHAnsi" w:eastAsiaTheme="majorEastAsia" w:hAnsiTheme="majorHAnsi" w:cstheme="majorBidi"/>
+      <w:b/>
+      <w:bCs/>
+      <w:color w:val="365F91" w:themeColor="accent1" w:themeShade="BF"/>
+      <w:sz w:val="28"/>
+      <w:szCs w:val="28"/>
     </w:rPr>
   </w:style>
 </w:styles>
@@ -882,7 +1977,7 @@
     </b:Author>
     <b:Publisher>arXiv</b:Publisher>
     <b:Comments>DOI:10.48550/arXiv.2408.12408</b:Comments>
-    <b:RefOrder>1</b:RefOrder>
+    <b:RefOrder>2</b:RefOrder>
   </b:Source>
   <b:Source>
     <b:Tag>Hri17</b:Tag>
@@ -909,7 +2004,7 @@
       </b:Author>
     </b:Author>
     <b:Comments>DOI: 10.3390/a10040114</b:Comments>
-    <b:RefOrder>2</b:RefOrder>
+    <b:RefOrder>1</b:RefOrder>
   </b:Source>
   <b:Source>
     <b:Tag>Hak23</b:Tag>
@@ -934,7 +2029,7 @@
       </b:Author>
     </b:Author>
     <b:Comments>DOI: arXiv:2303.02223v2</b:Comments>
-    <b:RefOrder>3</b:RefOrder>
+    <b:RefOrder>4</b:RefOrder>
   </b:Source>
   <b:Source>
     <b:Tag>Ind22</b:Tag>
@@ -971,13 +2066,44 @@
       </b:Author>
     </b:Author>
     <b:Comments>DOI:10.1016/j.techfore.2022.121757</b:Comments>
-    <b:RefOrder>4</b:RefOrder>
+    <b:RefOrder>5</b:RefOrder>
+  </b:Source>
+  <b:Source>
+    <b:Tag>Pen21</b:Tag>
+    <b:SourceType>JournalArticle</b:SourceType>
+    <b:Guid>{0612C4BC-E1EC-4B21-9564-700CC78AE4F2}</b:Guid>
+    <b:Author>
+      <b:Author>
+        <b:NameList>
+          <b:Person>
+            <b:Last>Peng</b:Last>
+            <b:First>Lifang</b:First>
+          </b:Person>
+          <b:Person>
+            <b:Last>Chen</b:Last>
+            <b:First>Kefu</b:First>
+          </b:Person>
+          <b:Person>
+            <b:Last>Li</b:Last>
+            <b:First>Ning</b:First>
+          </b:Person>
+        </b:NameList>
+      </b:Author>
+    </b:Author>
+    <b:Title>Predicting Stock Movements: Using Multiresolution Wavelet Reconstruction and Deep Learning in Neural Networks</b:Title>
+    <b:JournalName>Information</b:JournalName>
+    <b:Year>2021</b:Year>
+    <b:Pages>388</b:Pages>
+    <b:Volume>12</b:Volume>
+    <b:Issue>10</b:Issue>
+    <b:Comments>DOI: 10.3390/info12100388</b:Comments>
+    <b:RefOrder>3</b:RefOrder>
   </b:Source>
 </b:Sources>
 </file>
 
 <file path=customXml/itemProps1.xml><?xml version="1.0" encoding="utf-8"?>
-<ds:datastoreItem xmlns:ds="http://schemas.openxmlformats.org/officeDocument/2006/customXml" ds:itemID="{C36D3C54-F0BB-43E7-A880-744D1A60C2AB}">
+<ds:datastoreItem xmlns:ds="http://schemas.openxmlformats.org/officeDocument/2006/customXml" ds:itemID="{78AF57B4-E9D2-48D6-9D04-7B4DB23FBF63}">
   <ds:schemaRefs>
     <ds:schemaRef ds:uri="http://schemas.openxmlformats.org/officeDocument/2006/bibliography"/>
   </ds:schemaRefs>

</xml_diff>

<commit_message>
ok maybe this time everything wont break or have a bunch of errors i missed initially.... please :C
</commit_message>
<xml_diff>
--- a/assignment specific info/references.docx
+++ b/assignment specific info/references.docx
@@ -36,13 +36,13 @@
         <w:t>This report covers the entire</w:t>
       </w:r>
       <w:r>
-        <w:t xml:space="preserve"> production cycle of</w:t>
-      </w:r>
-      <w:r>
-        <w:t xml:space="preserve"> building </w:t>
-      </w:r>
-      <w:r>
-        <w:t xml:space="preserve">and evaluating </w:t>
+        <w:t xml:space="preserve"> production cycle </w:t>
+      </w:r>
+      <w:r>
+        <w:t>for</w:t>
+      </w:r>
+      <w:r>
+        <w:t xml:space="preserve"> </w:t>
       </w:r>
       <w:r>
         <w:t>two</w:t>
@@ -72,7 +72,7 @@
         <w:t xml:space="preserve">model (random forest), </w:t>
       </w:r>
       <w:r>
-        <w:t>and</w:t>
+        <w:t>with</w:t>
       </w:r>
       <w:r>
         <w:t xml:space="preserve"> a</w:t>
@@ -81,7 +81,12 @@
         <w:t>nother</w:t>
       </w:r>
       <w:r>
-        <w:t xml:space="preserve"> more recent and complex </w:t>
+        <w:t xml:space="preserve"> more recent and com</w:t>
+      </w:r>
+      <w:bookmarkStart w:id="0" w:name="_GoBack"/>
+      <w:bookmarkEnd w:id="0"/>
+      <w:r>
+        <w:t xml:space="preserve">plex </w:t>
       </w:r>
       <w:r>
         <w:t>model</w:t>
@@ -110,7 +115,24 @@
         <w:t xml:space="preserve"> </w:t>
       </w:r>
       <w:r>
-        <w:t>guided by case studies</w:t>
+        <w:t xml:space="preserve">guided by </w:t>
+      </w:r>
+      <w:r>
+        <w:t xml:space="preserve">two </w:t>
+      </w:r>
+      <w:r>
+        <w:t>case studies</w:t>
+      </w:r>
+      <w:r>
+        <w:t xml:space="preserve"> with a greater focus on the </w:t>
+      </w:r>
+      <w:proofErr w:type="spellStart"/>
+      <w:r>
+        <w:t>xLSTM</w:t>
+      </w:r>
+      <w:proofErr w:type="spellEnd"/>
+      <w:r>
+        <w:t>-TS model</w:t>
       </w:r>
       <w:r>
         <w:t xml:space="preserve"> th</w:t>
@@ -180,31 +202,71 @@
         </w:sdtContent>
       </w:sdt>
       <w:r>
-        <w:t xml:space="preserve"> with attention paid to following and contrasting </w:t>
-      </w:r>
-      <w:r>
-        <w:t xml:space="preserve">the </w:t>
-      </w:r>
-      <w:r>
-        <w:t>feature selection process</w:t>
-      </w:r>
-      <w:r>
-        <w:t>es</w:t>
-      </w:r>
-      <w:r>
-        <w:t xml:space="preserve"> and data pre-processing</w:t>
-      </w:r>
-      <w:r>
-        <w:t xml:space="preserve"> of </w:t>
-      </w:r>
-      <w:r>
-        <w:t xml:space="preserve">the </w:t>
-      </w:r>
-      <w:r>
-        <w:t>said mentioned case studies</w:t>
-      </w:r>
-      <w:r>
-        <w:t xml:space="preserve">. Such as including an additional random forest algorithm </w:t>
+        <w:t xml:space="preserve"> with attention paid to following</w:t>
+      </w:r>
+      <w:r>
+        <w:t xml:space="preserve"> additional steps when deemed </w:t>
+      </w:r>
+      <w:r>
+        <w:t>necessary</w:t>
+      </w:r>
+      <w:r>
+        <w:t xml:space="preserve"> in order to understand the development processes for a project of this nature</w:t>
+      </w:r>
+      <w:r>
+        <w:t>.</w:t>
+      </w:r>
+      <w:r>
+        <w:t xml:space="preserve"> The dataset used was collected directly from the yahoo finance API (reference here)</w:t>
+      </w:r>
+      <w:r>
+        <w:t xml:space="preserve"> instead of procuring a pre-compiled dataset</w:t>
+      </w:r>
+      <w:r>
+        <w:t xml:space="preserve">. This choice made due to a lack of datasets with the breadth and depth of feature rich </w:t>
+      </w:r>
+      <w:proofErr w:type="spellStart"/>
+      <w:r>
+        <w:t>Bitcoin</w:t>
+      </w:r>
+      <w:proofErr w:type="spellEnd"/>
+      <w:r>
+        <w:t xml:space="preserve"> domain </w:t>
+      </w:r>
+      <w:r>
+        <w:t xml:space="preserve">specific </w:t>
+      </w:r>
+      <w:r>
+        <w:t xml:space="preserve">relevance </w:t>
+      </w:r>
+      <w:r>
+        <w:t>for a multi-featured</w:t>
+      </w:r>
+      <w:r>
+        <w:t xml:space="preserve"> </w:t>
+      </w:r>
+      <w:r>
+        <w:t>time series forecast model</w:t>
+      </w:r>
+      <w:r>
+        <w:t xml:space="preserve">. </w:t>
+      </w:r>
+    </w:p>
+    <w:p>
+      <w:r>
+        <w:t xml:space="preserve"> </w:t>
+      </w:r>
+      <w:r>
+        <w:t>Some of the</w:t>
+      </w:r>
+      <w:r>
+        <w:t xml:space="preserve"> additional</w:t>
+      </w:r>
+      <w:r>
+        <w:t xml:space="preserve"> steps included</w:t>
+      </w:r>
+      <w:r>
+        <w:t xml:space="preserve"> random forest algorithm </w:t>
       </w:r>
       <w:r>
         <w:t>being used for the</w:t>
@@ -265,30 +327,6 @@
       <w:r>
         <w:t>).</w:t>
       </w:r>
-      <w:r>
-        <w:t xml:space="preserve"> </w:t>
-      </w:r>
-      <w:r>
-        <w:t xml:space="preserve">The reason for such lengths and scope of study was </w:t>
-      </w:r>
-      <w:r>
-        <w:t xml:space="preserve">for the purpose of exploring </w:t>
-      </w:r>
-      <w:r>
-        <w:t>the current best practices for</w:t>
-      </w:r>
-      <w:r>
-        <w:t xml:space="preserve"> time series financial </w:t>
-      </w:r>
-      <w:r>
-        <w:t>forecasting</w:t>
-      </w:r>
-      <w:r>
-        <w:t xml:space="preserve"> (in this case specifically for trend prediction in BTC-USD price trends)</w:t>
-      </w:r>
-      <w:r>
-        <w:t xml:space="preserve">. </w:t>
-      </w:r>
     </w:p>
     <w:p>
       <w:r>
@@ -297,8 +335,11 @@
       <w:r>
         <w:t>random forest model with cross comparison evaluations were conducted upon both models (including before and after tuning) for all eight feature sets generated from the 17 features collect for their potential value in BTC price trend analysis.</w:t>
       </w:r>
-      <w:bookmarkStart w:id="0" w:name="_GoBack"/>
-      <w:bookmarkEnd w:id="0"/>
+    </w:p>
+    <w:p>
+      <w:r>
+        <w:t xml:space="preserve">Lacklustre performance with  </w:t>
+      </w:r>
     </w:p>
     <w:p>
       <w:pPr>
@@ -402,6 +443,7 @@
         <w:jc w:val="center"/>
       </w:pPr>
       <w:r>
+        <w:lastRenderedPageBreak/>
         <w:t xml:space="preserve">Libraries, </w:t>
       </w:r>
       <w:r>
@@ -426,7 +468,6 @@
         <w:jc w:val="center"/>
       </w:pPr>
       <w:r>
-        <w:lastRenderedPageBreak/>
         <w:t>Exploratory data analysis</w:t>
       </w:r>
     </w:p>
@@ -643,6 +684,7 @@
         <w:jc w:val="center"/>
       </w:pPr>
       <w:r>
+        <w:lastRenderedPageBreak/>
         <w:t>Summery</w:t>
       </w:r>
     </w:p>
@@ -661,7 +703,6 @@
         <w:jc w:val="center"/>
       </w:pPr>
       <w:r>
-        <w:lastRenderedPageBreak/>
         <w:t>Conclusion</w:t>
       </w:r>
     </w:p>
@@ -2103,7 +2144,7 @@
 </file>
 
 <file path=customXml/itemProps1.xml><?xml version="1.0" encoding="utf-8"?>
-<ds:datastoreItem xmlns:ds="http://schemas.openxmlformats.org/officeDocument/2006/customXml" ds:itemID="{78AF57B4-E9D2-48D6-9D04-7B4DB23FBF63}">
+<ds:datastoreItem xmlns:ds="http://schemas.openxmlformats.org/officeDocument/2006/customXml" ds:itemID="{59B5BDFB-D84C-48DB-83BF-DAA84A635525}">
   <ds:schemaRefs>
     <ds:schemaRef ds:uri="http://schemas.openxmlformats.org/officeDocument/2006/bibliography"/>
   </ds:schemaRefs>

</xml_diff>

<commit_message>
Finally actually completed the code, without bugs, metrics checked as much as possible for actually measuring stuff correctly!
Provided that the models are indeed accurate enough representations of the case study im finally done with them
</commit_message>
<xml_diff>
--- a/assignment specific info/references.docx
+++ b/assignment specific info/references.docx
@@ -54,293 +54,307 @@
         <w:t>AI models</w:t>
       </w:r>
       <w:r>
-        <w:t>. The intention was to replicate</w:t>
-      </w:r>
-      <w:r>
-        <w:t>,</w:t>
+        <w:t xml:space="preserve"> representative of </w:t>
+      </w:r>
+      <w:r>
+        <w:t>some of the major areas of</w:t>
+      </w:r>
+      <w:r>
+        <w:t xml:space="preserve"> past, current and even potential future research in this domain</w:t>
+      </w:r>
+      <w:r>
+        <w:t xml:space="preserve">; </w:t>
+      </w:r>
+      <w:r>
+        <w:t>random forest and</w:t>
+      </w:r>
+      <w:r>
+        <w:t xml:space="preserve"> “</w:t>
+      </w:r>
+      <w:proofErr w:type="spellStart"/>
+      <w:r>
+        <w:t>xLSTM</w:t>
+      </w:r>
+      <w:proofErr w:type="spellEnd"/>
+      <w:r>
+        <w:t>-TS” (a unique variant of “Long Short Term Memory”)</w:t>
+      </w:r>
+      <w:r>
+        <w:t xml:space="preserve">, </w:t>
+      </w:r>
+      <w:r>
+        <w:t xml:space="preserve">by </w:t>
+      </w:r>
+      <w:r>
+        <w:t>following two case studies</w:t>
+      </w:r>
+      <w:r>
+        <w:t xml:space="preserve"> (with an emphasis on the later)</w:t>
+      </w:r>
+      <w:r>
+        <w:t xml:space="preserve"> as</w:t>
+      </w:r>
+      <w:r>
+        <w:t xml:space="preserve"> blueprints for developing and applying a practical understanding of the general practices </w:t>
+      </w:r>
+      <w:r>
+        <w:t>c</w:t>
+      </w:r>
+      <w:r>
+        <w:t xml:space="preserve">ommonly used, the theory and mathematics that underpin how these models function </w:t>
+      </w:r>
+      <w:r>
+        <w:t xml:space="preserve">and </w:t>
+      </w:r>
+      <w:r>
+        <w:t>future recommendations for both further study and areas of weakness in the report to more effectively evaluate its aim and outcomes.</w:t>
+      </w:r>
+    </w:p>
+    <w:p>
+      <w:r>
+        <w:t>The case studies were focused on exploring the effectiveness of different techniques on creating effective time series forecasting in financial markets. While this report narrows that focus more specifically to the potential time series models have in trend prediction</w:t>
+      </w:r>
+      <w:r>
+        <w:t>/forecasting</w:t>
+      </w:r>
+      <w:r>
+        <w:t xml:space="preserve"> for </w:t>
+      </w:r>
+      <w:r>
+        <w:t xml:space="preserve">high </w:t>
+      </w:r>
+      <w:r>
+        <w:t>volatil</w:t>
+      </w:r>
+      <w:r>
+        <w:t>ity markets</w:t>
+      </w:r>
+      <w:r>
+        <w:t xml:space="preserve">. </w:t>
+      </w:r>
+      <w:proofErr w:type="spellStart"/>
+      <w:r>
+        <w:t>Bitcoin</w:t>
+      </w:r>
+      <w:proofErr w:type="spellEnd"/>
+      <w:r>
+        <w:t>-US dollar price paring</w:t>
       </w:r>
       <w:r>
         <w:t xml:space="preserve"> </w:t>
       </w:r>
       <w:r>
-        <w:t>compare and understand o</w:t>
-      </w:r>
-      <w:r>
-        <w:t xml:space="preserve">ne more widely adopted and reliable </w:t>
-      </w:r>
-      <w:r>
-        <w:t xml:space="preserve">model (random forest), </w:t>
-      </w:r>
-      <w:r>
-        <w:t>with</w:t>
-      </w:r>
-      <w:r>
-        <w:t xml:space="preserve"> a</w:t>
-      </w:r>
-      <w:r>
-        <w:t>nother</w:t>
-      </w:r>
-      <w:r>
-        <w:t xml:space="preserve"> more recent and com</w:t>
+        <w:t xml:space="preserve">(BTC-USD) </w:t>
+      </w:r>
+      <w:r>
+        <w:t xml:space="preserve">was </w:t>
+      </w:r>
+      <w:r>
+        <w:t>selected</w:t>
+      </w:r>
+      <w:r>
+        <w:t xml:space="preserve"> due to </w:t>
+      </w:r>
+      <w:r>
+        <w:t>domain familiarity</w:t>
+      </w:r>
+      <w:r>
+        <w:t>, with a variety of loosely correlated feature sets</w:t>
+      </w:r>
+      <w:r>
+        <w:t xml:space="preserve"> and selection methods</w:t>
+      </w:r>
+      <w:r>
+        <w:t xml:space="preserve">. </w:t>
+      </w:r>
+      <w:r>
+        <w:t>The evaluations of these approaches attempted to cast a wide net</w:t>
+      </w:r>
+      <w:r>
+        <w:t xml:space="preserve">, </w:t>
+      </w:r>
+      <w:r>
+        <w:t>detailing practical considerations</w:t>
+      </w:r>
+      <w:r>
+        <w:t xml:space="preserve"> and</w:t>
+      </w:r>
+      <w:r>
+        <w:t xml:space="preserve"> key areas essen</w:t>
+      </w:r>
+      <w:r>
+        <w:t xml:space="preserve">tial for the models performance. </w:t>
+      </w:r>
+    </w:p>
+    <w:p>
+      <w:r>
+        <w:t>As AI models mature in sophistication, increasing the utility and potential they provide in financial fore</w:t>
+      </w:r>
+      <w:r>
+        <w:t xml:space="preserve">casting </w:t>
+      </w:r>
+      <w:r>
+        <w:t>expand</w:t>
+      </w:r>
+      <w:r>
+        <w:t xml:space="preserve">s </w:t>
+      </w:r>
+      <w:r>
+        <w:t xml:space="preserve">with </w:t>
+      </w:r>
+      <w:r>
+        <w:t xml:space="preserve">the </w:t>
+      </w:r>
+      <w:r>
+        <w:t>growing bod</w:t>
+      </w:r>
+      <w:r>
+        <w:t>y</w:t>
+      </w:r>
+      <w:r>
+        <w:t xml:space="preserve"> of research and adoption. </w:t>
+      </w:r>
+      <w:r>
+        <w:t>I</w:t>
+      </w:r>
+      <w:r>
+        <w:t>nevitably</w:t>
+      </w:r>
+      <w:r>
+        <w:t xml:space="preserve"> and</w:t>
+      </w:r>
+      <w:r>
+        <w:t xml:space="preserve"> increasingly </w:t>
+      </w:r>
+      <w:r>
+        <w:t xml:space="preserve">so has </w:t>
+      </w:r>
+      <w:r>
+        <w:t xml:space="preserve">“prices out” </w:t>
+      </w:r>
+      <w:r>
+        <w:t xml:space="preserve">retail traders </w:t>
+      </w:r>
+      <w:r>
+        <w:t xml:space="preserve">and investors. </w:t>
+      </w:r>
+      <w:r>
+        <w:t>With the</w:t>
+      </w:r>
+      <w:r>
+        <w:t xml:space="preserve"> accelerating complexity of automated financial instrum</w:t>
+      </w:r>
+      <w:r>
+        <w:t xml:space="preserve">ents such as automated </w:t>
+      </w:r>
+      <w:r>
+        <w:t>arbitrage</w:t>
+      </w:r>
+      <w:r>
+        <w:t>, trend forecasting,</w:t>
+      </w:r>
+      <w:r>
+        <w:t xml:space="preserve"> sentiment and technical analysis</w:t>
+      </w:r>
+      <w:r>
+        <w:t xml:space="preserve"> etc.</w:t>
+      </w:r>
+      <w:r>
+        <w:t xml:space="preserve"> </w:t>
+      </w:r>
+      <w:r>
+        <w:t xml:space="preserve"> The</w:t>
+      </w:r>
+      <w:r>
+        <w:t xml:space="preserve"> </w:t>
+      </w:r>
+      <w:r>
+        <w:t xml:space="preserve">increasing </w:t>
+      </w:r>
+      <w:r>
+        <w:t>expertise</w:t>
+      </w:r>
+      <w:r>
+        <w:t>, funds</w:t>
+      </w:r>
+      <w:r>
+        <w:t xml:space="preserve"> </w:t>
+      </w:r>
+      <w:r>
+        <w:t>or</w:t>
+      </w:r>
+      <w:r>
+        <w:t xml:space="preserve"> “capital costs” required for train</w:t>
+      </w:r>
+      <w:r>
+        <w:t xml:space="preserve">ing, </w:t>
+      </w:r>
+      <w:r>
+        <w:t xml:space="preserve">constructing </w:t>
+      </w:r>
+      <w:r>
+        <w:t xml:space="preserve">and maintaining </w:t>
+      </w:r>
+      <w:r>
+        <w:t>the</w:t>
+      </w:r>
+      <w:r>
+        <w:t>se ever more</w:t>
+      </w:r>
+      <w:r>
+        <w:t xml:space="preserve"> </w:t>
+      </w:r>
+      <w:r>
+        <w:t xml:space="preserve">complex </w:t>
+      </w:r>
+      <w:r>
+        <w:t xml:space="preserve">AI </w:t>
+      </w:r>
+      <w:r>
+        <w:t>systems</w:t>
+      </w:r>
+      <w:r>
+        <w:t xml:space="preserve"> </w:t>
+      </w:r>
+      <w:r>
+        <w:t xml:space="preserve">is </w:t>
+      </w:r>
+      <w:r>
+        <w:t>serv</w:t>
+      </w:r>
+      <w:r>
+        <w:t>ing</w:t>
+      </w:r>
+      <w:r>
+        <w:t xml:space="preserve"> to d</w:t>
+      </w:r>
+      <w:r>
+        <w:t>eep</w:t>
+      </w:r>
+      <w:r>
+        <w:t>ening</w:t>
+      </w:r>
+      <w:r>
+        <w:t xml:space="preserve"> the disparity between retail and institutional money in trading markets. </w:t>
       </w:r>
       <w:bookmarkStart w:id="0" w:name="_GoBack"/>
       <w:bookmarkEnd w:id="0"/>
-      <w:r>
-        <w:t xml:space="preserve">plex </w:t>
-      </w:r>
-      <w:r>
-        <w:t>model</w:t>
-      </w:r>
-      <w:r>
-        <w:t xml:space="preserve"> </w:t>
-      </w:r>
-      <w:r>
-        <w:t>(</w:t>
-      </w:r>
-      <w:proofErr w:type="spellStart"/>
-      <w:r>
-        <w:t>xLSTM</w:t>
-      </w:r>
-      <w:proofErr w:type="spellEnd"/>
-      <w:r>
-        <w:t>-TS)</w:t>
-      </w:r>
-      <w:r>
-        <w:t xml:space="preserve">. The implementation </w:t>
-      </w:r>
-      <w:r>
-        <w:t>of which was</w:t>
-      </w:r>
-      <w:r>
-        <w:t xml:space="preserve"> </w:t>
-      </w:r>
-      <w:r>
-        <w:t xml:space="preserve">guided by </w:t>
-      </w:r>
-      <w:r>
-        <w:t xml:space="preserve">two </w:t>
-      </w:r>
-      <w:r>
-        <w:t>case studies</w:t>
-      </w:r>
-      <w:r>
-        <w:t xml:space="preserve"> with a greater focus on the </w:t>
-      </w:r>
-      <w:proofErr w:type="spellStart"/>
-      <w:r>
-        <w:t>xLSTM</w:t>
-      </w:r>
-      <w:proofErr w:type="spellEnd"/>
-      <w:r>
-        <w:t>-TS model</w:t>
-      </w:r>
-      <w:r>
-        <w:t xml:space="preserve"> th</w:t>
-      </w:r>
-      <w:r>
-        <w:t>at are</w:t>
-      </w:r>
-      <w:r>
-        <w:t xml:space="preserve"> </w:t>
-      </w:r>
-      <w:r>
-        <w:t xml:space="preserve">referenced throughout </w:t>
-      </w:r>
-      <w:sdt>
-        <w:sdtPr>
-          <w:id w:val="-148209964"/>
-          <w:citation/>
-        </w:sdtPr>
-        <w:sdtContent>
-          <w:r>
-            <w:fldChar w:fldCharType="begin"/>
-          </w:r>
-          <w:r>
-            <w:instrText xml:space="preserve"> CITATION Hri17 \l 2057 </w:instrText>
-          </w:r>
-          <w:r>
-            <w:fldChar w:fldCharType="separate"/>
-          </w:r>
-          <w:r>
-            <w:rPr>
-              <w:noProof/>
-            </w:rPr>
-            <w:t>(Tyralis &amp; Papacharalampous, 2017)</w:t>
-          </w:r>
-          <w:r>
-            <w:fldChar w:fldCharType="end"/>
-          </w:r>
-        </w:sdtContent>
-      </w:sdt>
-      <w:r>
-        <w:t xml:space="preserve">, </w:t>
-      </w:r>
-      <w:sdt>
-        <w:sdtPr>
-          <w:id w:val="54433908"/>
-          <w:citation/>
-        </w:sdtPr>
-        <w:sdtContent>
-          <w:r>
-            <w:fldChar w:fldCharType="begin"/>
-          </w:r>
-          <w:r>
-            <w:instrText xml:space="preserve"> CITATION Gon24 \l 2057 </w:instrText>
-          </w:r>
-          <w:r>
-            <w:fldChar w:fldCharType="separate"/>
-          </w:r>
-          <w:r>
-            <w:rPr>
-              <w:noProof/>
-            </w:rPr>
-            <w:t>(Gil et al., 2024)</w:t>
-          </w:r>
-          <w:r>
-            <w:fldChar w:fldCharType="end"/>
-          </w:r>
-        </w:sdtContent>
-      </w:sdt>
-      <w:r>
-        <w:t xml:space="preserve"> with attention paid to following</w:t>
-      </w:r>
-      <w:r>
-        <w:t xml:space="preserve"> additional steps when deemed </w:t>
-      </w:r>
-      <w:r>
-        <w:t>necessary</w:t>
-      </w:r>
-      <w:r>
-        <w:t xml:space="preserve"> in order to understand the development processes for a project of this nature</w:t>
-      </w:r>
-      <w:r>
-        <w:t>.</w:t>
-      </w:r>
-      <w:r>
-        <w:t xml:space="preserve"> The dataset used was collected directly from the yahoo finance API (reference here)</w:t>
-      </w:r>
-      <w:r>
-        <w:t xml:space="preserve"> instead of procuring a pre-compiled dataset</w:t>
-      </w:r>
-      <w:r>
-        <w:t xml:space="preserve">. This choice made due to a lack of datasets with the breadth and depth of feature rich </w:t>
-      </w:r>
-      <w:proofErr w:type="spellStart"/>
-      <w:r>
-        <w:t>Bitcoin</w:t>
-      </w:r>
-      <w:proofErr w:type="spellEnd"/>
-      <w:r>
-        <w:t xml:space="preserve"> domain </w:t>
-      </w:r>
-      <w:r>
-        <w:t xml:space="preserve">specific </w:t>
-      </w:r>
-      <w:r>
-        <w:t xml:space="preserve">relevance </w:t>
-      </w:r>
-      <w:r>
-        <w:t>for a multi-featured</w:t>
-      </w:r>
-      <w:r>
-        <w:t xml:space="preserve"> </w:t>
-      </w:r>
-      <w:r>
-        <w:t>time series forecast model</w:t>
-      </w:r>
-      <w:r>
-        <w:t xml:space="preserve">. </w:t>
-      </w:r>
-    </w:p>
-    <w:p>
-      <w:r>
-        <w:t xml:space="preserve"> </w:t>
-      </w:r>
-      <w:r>
-        <w:t>Some of the</w:t>
-      </w:r>
-      <w:r>
-        <w:t xml:space="preserve"> additional</w:t>
-      </w:r>
-      <w:r>
-        <w:t xml:space="preserve"> steps included</w:t>
-      </w:r>
-      <w:r>
-        <w:t xml:space="preserve"> random forest algorithm </w:t>
-      </w:r>
-      <w:r>
-        <w:t>being used for the</w:t>
-      </w:r>
-      <w:r>
-        <w:t xml:space="preserve"> feature selection and a </w:t>
-      </w:r>
-      <w:r>
-        <w:t>“</w:t>
-      </w:r>
-      <w:r>
-        <w:t>de-noising</w:t>
-      </w:r>
-      <w:r>
-        <w:t>”</w:t>
-      </w:r>
-      <w:r>
-        <w:t xml:space="preserve"> (</w:t>
-      </w:r>
-      <w:r>
-        <w:t>multi-resolution wavelet</w:t>
-      </w:r>
-      <w:r>
-        <w:t>)</w:t>
-      </w:r>
-      <w:r>
-        <w:t xml:space="preserve"> process on the datasets </w:t>
-      </w:r>
-      <w:r>
-        <w:t xml:space="preserve">(the process for this was detailed by </w:t>
-      </w:r>
-      <w:sdt>
-        <w:sdtPr>
-          <w:id w:val="62155688"/>
-          <w:citation/>
-        </w:sdtPr>
-        <w:sdtContent>
-          <w:r>
-            <w:fldChar w:fldCharType="begin"/>
-          </w:r>
-          <w:r>
-            <w:instrText xml:space="preserve"> CITATION Pen21 \l 2057 </w:instrText>
-          </w:r>
-          <w:r>
-            <w:fldChar w:fldCharType="separate"/>
-          </w:r>
-          <w:r>
-            <w:rPr>
-              <w:noProof/>
-            </w:rPr>
-            <w:t>(Peng et al., 2021)</w:t>
-          </w:r>
-          <w:r>
-            <w:fldChar w:fldCharType="end"/>
-          </w:r>
-        </w:sdtContent>
-      </w:sdt>
-      <w:r>
-        <w:t>).</w:t>
-      </w:r>
-    </w:p>
-    <w:p>
-      <w:r>
-        <w:t xml:space="preserve">Further hyper-parameter tuning was performed on only the </w:t>
-      </w:r>
-      <w:r>
-        <w:t>random forest model with cross comparison evaluations were conducted upon both models (including before and after tuning) for all eight feature sets generated from the 17 features collect for their potential value in BTC price trend analysis.</w:t>
-      </w:r>
-    </w:p>
-    <w:p>
-      <w:r>
-        <w:t xml:space="preserve">Lacklustre performance with  </w:t>
-      </w:r>
-    </w:p>
+    </w:p>
+    <w:p>
+      <w:r>
+        <w:t>"As public trust in institutions declines with rising inequality and an increasingly volatile market, traditional means of maintaining or gaining financial security have fell short. Savings accounts, ISA’s and pension plans are losing their relative value as they become outstripped by inflation, rising living costs and the “liberalisation” of welfare and social programs. People are turning towards riskier financial instruments such as trading platforms like “</w:t>
+      </w:r>
+      <w:proofErr w:type="spellStart"/>
+      <w:r>
+        <w:t>Robinhood”or</w:t>
+      </w:r>
+      <w:proofErr w:type="spellEnd"/>
+      <w:r>
+        <w:t xml:space="preserve"> decentralized crypto currency markets, both of which have seen explosive growth in recent years, leaving retail investors uncertain if their traditional strategies can compete in modern times and the new more risk tolerant investor blind to the markets they choose to gamble in” - is my full suggestion</w:t>
+      </w:r>
+    </w:p>
+    <w:p/>
+    <w:p/>
     <w:p>
       <w:pPr>
         <w:pStyle w:val="Heading1"/>
@@ -371,6 +385,7 @@
         <w:jc w:val="center"/>
       </w:pPr>
       <w:r>
+        <w:lastRenderedPageBreak/>
         <w:t>Problem</w:t>
       </w:r>
       <w:r>
@@ -443,7 +458,6 @@
         <w:jc w:val="center"/>
       </w:pPr>
       <w:r>
-        <w:lastRenderedPageBreak/>
         <w:t xml:space="preserve">Libraries, </w:t>
       </w:r>
       <w:r>
@@ -609,6 +623,7 @@
     <w:p>
       <w:proofErr w:type="spellStart"/>
       <w:r>
+        <w:lastRenderedPageBreak/>
         <w:t>Asdgasg</w:t>
       </w:r>
       <w:proofErr w:type="spellEnd"/>
@@ -684,7 +699,6 @@
         <w:jc w:val="center"/>
       </w:pPr>
       <w:r>
-        <w:lastRenderedPageBreak/>
         <w:t>Summery</w:t>
       </w:r>
     </w:p>
@@ -1004,7 +1018,7 @@
           <w:rPr>
             <w:noProof/>
           </w:rPr>
-          <w:t>1</w:t>
+          <w:t>5</w:t>
         </w:r>
         <w:r>
           <w:rPr>
@@ -2144,7 +2158,7 @@
 </file>
 
 <file path=customXml/itemProps1.xml><?xml version="1.0" encoding="utf-8"?>
-<ds:datastoreItem xmlns:ds="http://schemas.openxmlformats.org/officeDocument/2006/customXml" ds:itemID="{59B5BDFB-D84C-48DB-83BF-DAA84A635525}">
+<ds:datastoreItem xmlns:ds="http://schemas.openxmlformats.org/officeDocument/2006/customXml" ds:itemID="{7E3618A1-5A9A-4A9C-AA4B-18D8AAC33F56}">
   <ds:schemaRefs>
     <ds:schemaRef ds:uri="http://schemas.openxmlformats.org/officeDocument/2006/bibliography"/>
   </ds:schemaRefs>

</xml_diff>

<commit_message>
halfway done commenting / citations on all the code
</commit_message>
<xml_diff>
--- a/assignment specific info/references.docx
+++ b/assignment specific info/references.docx
@@ -337,8 +337,6 @@
       <w:r>
         <w:t xml:space="preserve"> the disparity between retail and institutional money in trading markets. </w:t>
       </w:r>
-      <w:bookmarkStart w:id="0" w:name="_GoBack"/>
-      <w:bookmarkEnd w:id="0"/>
     </w:p>
     <w:p>
       <w:r>
@@ -361,6 +359,7 @@
         <w:jc w:val="center"/>
       </w:pPr>
       <w:r>
+        <w:lastRenderedPageBreak/>
         <w:t>I</w:t>
       </w:r>
       <w:r>
@@ -368,13 +367,268 @@
       </w:r>
       <w:r>
         <w:t>duction</w:t>
+      </w:r>
+    </w:p>
+    <w:p>
+      <w:r>
+        <w:t xml:space="preserve">The main objective of this report is to learn </w:t>
+      </w:r>
+      <w:proofErr w:type="gramStart"/>
+      <w:r>
+        <w:t>good</w:t>
+      </w:r>
+      <w:proofErr w:type="gramEnd"/>
+      <w:r>
+        <w:t xml:space="preserve"> about AI stuffs, using the case studies </w:t>
+      </w:r>
+      <w:sdt>
+        <w:sdtPr>
+          <w:id w:val="-1476058281"/>
+          <w:citation/>
+        </w:sdtPr>
+        <w:sdtContent>
+          <w:r>
+            <w:fldChar w:fldCharType="begin"/>
+          </w:r>
+          <w:r>
+            <w:instrText xml:space="preserve"> CITATION Gon24 \l 2057 </w:instrText>
+          </w:r>
+          <w:r>
+            <w:fldChar w:fldCharType="separate"/>
+          </w:r>
+          <w:r>
+            <w:rPr>
+              <w:noProof/>
+            </w:rPr>
+            <w:t>(Gil et al., 2024)</w:t>
+          </w:r>
+          <w:r>
+            <w:fldChar w:fldCharType="end"/>
+          </w:r>
+        </w:sdtContent>
+      </w:sdt>
+      <w:r>
+        <w:t xml:space="preserve"> and </w:t>
+      </w:r>
+      <w:sdt>
+        <w:sdtPr>
+          <w:id w:val="-1783724393"/>
+          <w:citation/>
+        </w:sdtPr>
+        <w:sdtContent>
+          <w:r>
+            <w:fldChar w:fldCharType="begin"/>
+          </w:r>
+          <w:r>
+            <w:instrText xml:space="preserve"> CITATION Hri17 \l 2057 </w:instrText>
+          </w:r>
+          <w:r>
+            <w:fldChar w:fldCharType="separate"/>
+          </w:r>
+          <w:r>
+            <w:rPr>
+              <w:noProof/>
+            </w:rPr>
+            <w:t>(Tyralis &amp; Papacharalampous, 2017)</w:t>
+          </w:r>
+          <w:r>
+            <w:fldChar w:fldCharType="end"/>
+          </w:r>
+        </w:sdtContent>
+      </w:sdt>
+      <w:r>
+        <w:t xml:space="preserve"> as mean with which to learn to good stuffs in question etc.</w:t>
+      </w:r>
+    </w:p>
+    <w:p>
+      <w:pPr>
+        <w:pStyle w:val="Heading1"/>
+        <w:jc w:val="center"/>
+      </w:pPr>
+      <w:r>
+        <w:t>Problem</w:t>
+      </w:r>
+      <w:r>
+        <w:t xml:space="preserve"> statement</w:t>
+      </w:r>
+    </w:p>
+    <w:p>
+      <w:proofErr w:type="spellStart"/>
+      <w:r>
+        <w:t>Btc</w:t>
+      </w:r>
+      <w:proofErr w:type="spellEnd"/>
+      <w:r>
+        <w:t xml:space="preserve"> </w:t>
+      </w:r>
+      <w:proofErr w:type="spellStart"/>
+      <w:r>
+        <w:t>tradings</w:t>
+      </w:r>
+      <w:proofErr w:type="spellEnd"/>
+      <w:r>
+        <w:t xml:space="preserve"> hard bro, fuck it let the AI handle the hard stuff.</w:t>
+      </w:r>
+    </w:p>
+    <w:p>
+      <w:pPr>
+        <w:pStyle w:val="Heading1"/>
+        <w:jc w:val="center"/>
+      </w:pPr>
+      <w:r>
+        <w:t>Aims and objectives</w:t>
+      </w:r>
+    </w:p>
+    <w:p>
+      <w:pPr>
+        <w:pStyle w:val="ListParagraph"/>
+        <w:numPr>
+          <w:ilvl w:val="0"/>
+          <w:numId w:val="1"/>
+        </w:numPr>
+      </w:pPr>
+      <w:r>
+        <w:t>Assess which feature selection method, if any impacted the final evaluation metrics the most and what this might indicate about the kinds of data that was, or should be chosen for features in future datasets.</w:t>
+      </w:r>
+    </w:p>
+    <w:p>
+      <w:pPr>
+        <w:pStyle w:val="Heading1"/>
+        <w:jc w:val="center"/>
+      </w:pPr>
+      <w:r>
+        <w:t>AI approach</w:t>
+      </w:r>
+    </w:p>
+    <w:p/>
+    <w:p>
+      <w:r>
+        <w:t>Models selection:</w:t>
+      </w:r>
+      <w:r>
+        <w:br/>
+      </w:r>
+    </w:p>
+    <w:p>
+      <w:r>
+        <w:t>Dataset = yahoo finance</w:t>
+      </w:r>
+      <w:r>
+        <w:t xml:space="preserve">, </w:t>
+      </w:r>
+      <w:proofErr w:type="spellStart"/>
+      <w:r>
+        <w:t>block.api</w:t>
+      </w:r>
+      <w:proofErr w:type="spellEnd"/>
+      <w:proofErr w:type="gramStart"/>
+      <w:r>
+        <w:t xml:space="preserve">, </w:t>
+      </w:r>
+      <w:r>
+        <w:t>:</w:t>
+      </w:r>
+      <w:proofErr w:type="gramEnd"/>
+    </w:p>
+    <w:p>
+      <w:r>
+        <w:t>17 feature sets</w:t>
+      </w:r>
+    </w:p>
+    <w:p>
+      <w:r>
+        <w:t>N</w:t>
+      </w:r>
+      <w:r>
+        <w:t>ormalized</w:t>
+      </w:r>
+      <w:r>
+        <w:t xml:space="preserve"> &amp; de-noised.</w:t>
+      </w:r>
+    </w:p>
+    <w:p>
+      <w:r>
+        <w:t>3 feature selection methods:</w:t>
+      </w:r>
+    </w:p>
+    <w:p>
+      <w:r>
+        <w:t>Random forest – case study</w:t>
       </w:r>
     </w:p>
     <w:p>
       <w:proofErr w:type="spellStart"/>
       <w:proofErr w:type="gramStart"/>
       <w:r>
-        <w:t>adhadh</w:t>
+        <w:t>xLSTM</w:t>
+      </w:r>
+      <w:proofErr w:type="spellEnd"/>
+      <w:r>
+        <w:t>-TS</w:t>
+      </w:r>
+      <w:proofErr w:type="gramEnd"/>
+      <w:r>
+        <w:t xml:space="preserve"> – case study</w:t>
+      </w:r>
+    </w:p>
+    <w:p>
+      <w:proofErr w:type="gramStart"/>
+      <w:r>
+        <w:t>justification</w:t>
+      </w:r>
+      <w:proofErr w:type="gramEnd"/>
+      <w:r>
+        <w:t>:</w:t>
+      </w:r>
+    </w:p>
+    <w:p>
+      <w:sdt>
+        <w:sdtPr>
+          <w:id w:val="-1405292949"/>
+          <w:citation/>
+        </w:sdtPr>
+        <w:sdtContent>
+          <w:r>
+            <w:fldChar w:fldCharType="begin"/>
+          </w:r>
+          <w:r>
+            <w:instrText xml:space="preserve"> CITATION Pla29 \l 2057 </w:instrText>
+          </w:r>
+          <w:r>
+            <w:fldChar w:fldCharType="separate"/>
+          </w:r>
+          <w:r>
+            <w:rPr>
+              <w:noProof/>
+            </w:rPr>
+            <w:t>(PlanB, 2029)</w:t>
+          </w:r>
+          <w:r>
+            <w:fldChar w:fldCharType="end"/>
+          </w:r>
+        </w:sdtContent>
+      </w:sdt>
+    </w:p>
+    <w:p>
+      <w:pPr>
+        <w:pStyle w:val="Heading1"/>
+        <w:jc w:val="center"/>
+      </w:pPr>
+      <w:r>
+        <w:t xml:space="preserve">Libraries, </w:t>
+      </w:r>
+      <w:r>
+        <w:t>dependencies</w:t>
+      </w:r>
+      <w:r>
+        <w:t xml:space="preserve"> and dataset</w:t>
+      </w:r>
+    </w:p>
+    <w:p>
+      <w:proofErr w:type="spellStart"/>
+      <w:proofErr w:type="gramStart"/>
+      <w:r>
+        <w:t>adfhadh</w:t>
       </w:r>
       <w:proofErr w:type="spellEnd"/>
       <w:proofErr w:type="gramEnd"/>
@@ -385,18 +639,14 @@
         <w:jc w:val="center"/>
       </w:pPr>
       <w:r>
-        <w:lastRenderedPageBreak/>
-        <w:t>Problem</w:t>
-      </w:r>
-      <w:r>
-        <w:t xml:space="preserve"> statement</w:t>
+        <w:t>Exploratory data analysis</w:t>
       </w:r>
     </w:p>
     <w:p>
       <w:proofErr w:type="spellStart"/>
       <w:proofErr w:type="gramStart"/>
       <w:r>
-        <w:t>adfhadfhadfh</w:t>
+        <w:t>adfhadfh</w:t>
       </w:r>
       <w:proofErr w:type="spellEnd"/>
       <w:proofErr w:type="gramEnd"/>
@@ -407,14 +657,17 @@
         <w:jc w:val="center"/>
       </w:pPr>
       <w:r>
-        <w:t>Aims and objectives</w:t>
+        <w:t>Data</w:t>
+      </w:r>
+      <w:r>
+        <w:t xml:space="preserve"> cleaning</w:t>
       </w:r>
     </w:p>
     <w:p>
       <w:proofErr w:type="spellStart"/>
       <w:proofErr w:type="gramStart"/>
       <w:r>
-        <w:t>adfhadfhadfh</w:t>
+        <w:t>agadfgadg</w:t>
       </w:r>
       <w:proofErr w:type="spellEnd"/>
       <w:proofErr w:type="gramEnd"/>
@@ -425,29 +678,21 @@
         <w:jc w:val="center"/>
       </w:pPr>
       <w:r>
-        <w:t>AI approach</w:t>
-      </w:r>
-    </w:p>
-    <w:p>
-      <w:proofErr w:type="spellStart"/>
-      <w:r>
-        <w:t>Hsfghshahf</w:t>
-      </w:r>
-      <w:proofErr w:type="spellEnd"/>
-    </w:p>
-    <w:p>
-      <w:r>
-        <w:t>Proposed</w:t>
-      </w:r>
-      <w:r>
-        <w:t xml:space="preserve"> approach</w:t>
+        <w:lastRenderedPageBreak/>
+        <w:t>Data</w:t>
+      </w:r>
+      <w:r>
+        <w:t xml:space="preserve"> </w:t>
+      </w:r>
+      <w:r>
+        <w:t>visualization</w:t>
       </w:r>
     </w:p>
     <w:p>
       <w:proofErr w:type="spellStart"/>
       <w:proofErr w:type="gramStart"/>
       <w:r>
-        <w:t>adfhadh</w:t>
+        <w:t>adfhgadg</w:t>
       </w:r>
       <w:proofErr w:type="spellEnd"/>
       <w:proofErr w:type="gramEnd"/>
@@ -458,20 +703,23 @@
         <w:jc w:val="center"/>
       </w:pPr>
       <w:r>
-        <w:t xml:space="preserve">Libraries, </w:t>
-      </w:r>
-      <w:r>
-        <w:t>dependencies</w:t>
-      </w:r>
-      <w:r>
-        <w:t xml:space="preserve"> and dataset</w:t>
+        <w:t>Data</w:t>
+      </w:r>
+      <w:r>
+        <w:t xml:space="preserve"> </w:t>
+      </w:r>
+      <w:r>
+        <w:t>p</w:t>
+      </w:r>
+      <w:r>
+        <w:t>re-processing</w:t>
       </w:r>
     </w:p>
     <w:p>
       <w:proofErr w:type="spellStart"/>
       <w:proofErr w:type="gramStart"/>
       <w:r>
-        <w:t>adfhadh</w:t>
+        <w:t>agasg</w:t>
       </w:r>
       <w:proofErr w:type="spellEnd"/>
       <w:proofErr w:type="gramEnd"/>
@@ -482,14 +730,14 @@
         <w:jc w:val="center"/>
       </w:pPr>
       <w:r>
-        <w:t>Exploratory data analysis</w:t>
+        <w:t>Feature selection</w:t>
       </w:r>
     </w:p>
     <w:p>
       <w:proofErr w:type="spellStart"/>
       <w:proofErr w:type="gramStart"/>
       <w:r>
-        <w:t>adfhadfh</w:t>
+        <w:t>asdgasg</w:t>
       </w:r>
       <w:proofErr w:type="spellEnd"/>
       <w:proofErr w:type="gramEnd"/>
@@ -500,17 +748,59 @@
         <w:jc w:val="center"/>
       </w:pPr>
       <w:r>
-        <w:t>Data</w:t>
-      </w:r>
-      <w:r>
-        <w:t xml:space="preserve"> cleaning</w:t>
+        <w:t>Model</w:t>
+      </w:r>
+      <w:r>
+        <w:t xml:space="preserve"> select</w:t>
+      </w:r>
+    </w:p>
+    <w:p>
+      <w:proofErr w:type="spellStart"/>
+      <w:r>
+        <w:t>Asdgasg</w:t>
+      </w:r>
+      <w:proofErr w:type="spellEnd"/>
+    </w:p>
+    <w:p>
+      <w:r>
+        <w:t>L</w:t>
+      </w:r>
+      <w:r>
+        <w:t>earning models</w:t>
+      </w:r>
+    </w:p>
+    <w:p>
+      <w:proofErr w:type="spellStart"/>
+      <w:r>
+        <w:t>Asdgasg</w:t>
+      </w:r>
+      <w:proofErr w:type="spellEnd"/>
+    </w:p>
+    <w:p>
+      <w:r>
+        <w:t>List</w:t>
+      </w:r>
+      <w:r>
+        <w:t xml:space="preserve"> of different models</w:t>
+      </w:r>
+    </w:p>
+    <w:p>
+      <w:proofErr w:type="spellStart"/>
+      <w:r>
+        <w:t>Asdgasg</w:t>
+      </w:r>
+      <w:proofErr w:type="spellEnd"/>
+    </w:p>
+    <w:p>
+      <w:r>
+        <w:t>Advanced models we're looking at</w:t>
       </w:r>
     </w:p>
     <w:p>
       <w:proofErr w:type="spellStart"/>
       <w:proofErr w:type="gramStart"/>
       <w:r>
-        <w:t>agadfgadg</w:t>
+        <w:t>asdgasg</w:t>
       </w:r>
       <w:proofErr w:type="spellEnd"/>
       <w:proofErr w:type="gramEnd"/>
@@ -521,20 +811,47 @@
         <w:jc w:val="center"/>
       </w:pPr>
       <w:r>
-        <w:t>Data</w:t>
-      </w:r>
-      <w:r>
-        <w:t xml:space="preserve"> </w:t>
-      </w:r>
-      <w:r>
-        <w:t>visualization</w:t>
+        <w:t>Model</w:t>
+      </w:r>
+      <w:r>
+        <w:t xml:space="preserve"> evaluations</w:t>
+      </w:r>
+    </w:p>
+    <w:p>
+      <w:proofErr w:type="spellStart"/>
+      <w:r>
+        <w:t>Asdgasg</w:t>
+      </w:r>
+      <w:proofErr w:type="spellEnd"/>
+    </w:p>
+    <w:p>
+      <w:r>
+        <w:t>F</w:t>
+      </w:r>
+      <w:r>
+        <w:t>eature selection comparison</w:t>
+      </w:r>
+    </w:p>
+    <w:p>
+      <w:proofErr w:type="spellStart"/>
+      <w:r>
+        <w:t>Asdg</w:t>
+      </w:r>
+      <w:proofErr w:type="spellEnd"/>
+    </w:p>
+    <w:p>
+      <w:r>
+        <w:t>Hyper P</w:t>
+      </w:r>
+      <w:r>
+        <w:t>arameter tuning comparison</w:t>
       </w:r>
     </w:p>
     <w:p>
       <w:proofErr w:type="spellStart"/>
       <w:proofErr w:type="gramStart"/>
       <w:r>
-        <w:t>adfhgadg</w:t>
+        <w:t>sadfgasfg</w:t>
       </w:r>
       <w:proofErr w:type="spellEnd"/>
       <w:proofErr w:type="gramEnd"/>
@@ -545,17 +862,14 @@
         <w:jc w:val="center"/>
       </w:pPr>
       <w:r>
-        <w:t>Data</w:t>
-      </w:r>
-      <w:r>
-        <w:t xml:space="preserve"> re-processing</w:t>
+        <w:t>Summery</w:t>
       </w:r>
     </w:p>
     <w:p>
       <w:proofErr w:type="spellStart"/>
       <w:proofErr w:type="gramStart"/>
       <w:r>
-        <w:t>agasg</w:t>
+        <w:t>asasfd</w:t>
       </w:r>
       <w:proofErr w:type="spellEnd"/>
       <w:proofErr w:type="gramEnd"/>
@@ -566,14 +880,14 @@
         <w:jc w:val="center"/>
       </w:pPr>
       <w:r>
-        <w:t>Feature selection</w:t>
+        <w:t>Conclusion</w:t>
       </w:r>
     </w:p>
     <w:p>
       <w:proofErr w:type="spellStart"/>
       <w:proofErr w:type="gramStart"/>
       <w:r>
-        <w:t>asdgasg</w:t>
+        <w:t>asdfasf</w:t>
       </w:r>
       <w:proofErr w:type="spellEnd"/>
       <w:proofErr w:type="gramEnd"/>
@@ -584,60 +898,14 @@
         <w:jc w:val="center"/>
       </w:pPr>
       <w:r>
-        <w:t>Model</w:t>
-      </w:r>
-      <w:r>
-        <w:t xml:space="preserve"> select</w:t>
-      </w:r>
-    </w:p>
-    <w:p>
-      <w:proofErr w:type="spellStart"/>
-      <w:r>
-        <w:t>Asdgasg</w:t>
-      </w:r>
-      <w:proofErr w:type="spellEnd"/>
-    </w:p>
-    <w:p>
-      <w:r>
-        <w:t>L</w:t>
-      </w:r>
-      <w:r>
-        <w:t>earning models</w:t>
-      </w:r>
-    </w:p>
-    <w:p>
-      <w:proofErr w:type="spellStart"/>
-      <w:r>
-        <w:t>Asdgasg</w:t>
-      </w:r>
-      <w:proofErr w:type="spellEnd"/>
-    </w:p>
-    <w:p>
-      <w:r>
-        <w:t>List</w:t>
-      </w:r>
-      <w:r>
-        <w:t xml:space="preserve"> of different models</w:t>
-      </w:r>
-    </w:p>
-    <w:p>
-      <w:proofErr w:type="spellStart"/>
-      <w:r>
-        <w:lastRenderedPageBreak/>
-        <w:t>Asdgasg</w:t>
-      </w:r>
-      <w:proofErr w:type="spellEnd"/>
-    </w:p>
-    <w:p>
-      <w:r>
-        <w:t>Advanced models we're looking at</w:t>
+        <w:t>Recommendations</w:t>
       </w:r>
     </w:p>
     <w:p>
       <w:proofErr w:type="spellStart"/>
       <w:proofErr w:type="gramStart"/>
       <w:r>
-        <w:t>asdgasg</w:t>
+        <w:t>asfasf</w:t>
       </w:r>
       <w:proofErr w:type="spellEnd"/>
       <w:proofErr w:type="gramEnd"/>
@@ -648,47 +916,15 @@
         <w:jc w:val="center"/>
       </w:pPr>
       <w:r>
-        <w:t>Model</w:t>
-      </w:r>
-      <w:r>
-        <w:t xml:space="preserve"> evaluations</w:t>
-      </w:r>
-    </w:p>
-    <w:p>
-      <w:proofErr w:type="spellStart"/>
-      <w:r>
-        <w:t>Asdgasg</w:t>
-      </w:r>
-      <w:proofErr w:type="spellEnd"/>
-    </w:p>
-    <w:p>
-      <w:r>
-        <w:t>F</w:t>
-      </w:r>
-      <w:r>
-        <w:t>eature selection comparison</w:t>
-      </w:r>
-    </w:p>
-    <w:p>
-      <w:proofErr w:type="spellStart"/>
-      <w:r>
-        <w:t>Asdg</w:t>
-      </w:r>
-      <w:proofErr w:type="spellEnd"/>
-    </w:p>
-    <w:p>
-      <w:r>
-        <w:t>Hyper P</w:t>
-      </w:r>
-      <w:r>
-        <w:t>arameter tuning comparison</w:t>
+        <w:lastRenderedPageBreak/>
+        <w:t>Future considerations</w:t>
       </w:r>
     </w:p>
     <w:p>
       <w:proofErr w:type="spellStart"/>
       <w:proofErr w:type="gramStart"/>
       <w:r>
-        <w:t>sadfgasfg</w:t>
+        <w:t>asdfsaf</w:t>
       </w:r>
       <w:proofErr w:type="spellEnd"/>
       <w:proofErr w:type="gramEnd"/>
@@ -699,14 +935,14 @@
         <w:jc w:val="center"/>
       </w:pPr>
       <w:r>
-        <w:t>Summery</w:t>
+        <w:t>References</w:t>
       </w:r>
     </w:p>
     <w:p>
       <w:proofErr w:type="spellStart"/>
       <w:proofErr w:type="gramStart"/>
       <w:r>
-        <w:t>asasfd</w:t>
+        <w:t>asdfasf</w:t>
       </w:r>
       <w:proofErr w:type="spellEnd"/>
       <w:proofErr w:type="gramEnd"/>
@@ -717,94 +953,77 @@
         <w:jc w:val="center"/>
       </w:pPr>
       <w:r>
-        <w:t>Conclusion</w:t>
+        <w:t>A</w:t>
+      </w:r>
+      <w:r>
+        <w:t>ppendix</w:t>
       </w:r>
     </w:p>
     <w:p>
       <w:proofErr w:type="spellStart"/>
-      <w:proofErr w:type="gramStart"/>
-      <w:r>
-        <w:t>asdfasf</w:t>
+      <w:r>
+        <w:t>Sfsfsf</w:t>
       </w:r>
       <w:proofErr w:type="spellEnd"/>
-      <w:proofErr w:type="gramEnd"/>
-    </w:p>
-    <w:p>
-      <w:pPr>
-        <w:pStyle w:val="Heading1"/>
-        <w:jc w:val="center"/>
-      </w:pPr>
-      <w:r>
-        <w:t>Recommendations</w:t>
-      </w:r>
-    </w:p>
-    <w:p>
-      <w:proofErr w:type="spellStart"/>
-      <w:proofErr w:type="gramStart"/>
-      <w:r>
-        <w:t>asfasf</w:t>
-      </w:r>
-      <w:proofErr w:type="spellEnd"/>
-      <w:proofErr w:type="gramEnd"/>
-    </w:p>
-    <w:p>
-      <w:pPr>
-        <w:pStyle w:val="Heading1"/>
-        <w:jc w:val="center"/>
-      </w:pPr>
-      <w:r>
-        <w:t>Future considerations</w:t>
-      </w:r>
-    </w:p>
-    <w:p>
-      <w:proofErr w:type="spellStart"/>
-      <w:proofErr w:type="gramStart"/>
-      <w:r>
-        <w:t>asdfsaf</w:t>
-      </w:r>
-      <w:proofErr w:type="spellEnd"/>
-      <w:proofErr w:type="gramEnd"/>
-    </w:p>
-    <w:p>
-      <w:pPr>
-        <w:pStyle w:val="Heading1"/>
-        <w:jc w:val="center"/>
-      </w:pPr>
-      <w:r>
-        <w:t>References</w:t>
-      </w:r>
-    </w:p>
-    <w:p>
-      <w:proofErr w:type="spellStart"/>
-      <w:proofErr w:type="gramStart"/>
-      <w:r>
-        <w:t>asdfasf</w:t>
-      </w:r>
-      <w:proofErr w:type="spellEnd"/>
-      <w:proofErr w:type="gramEnd"/>
-    </w:p>
-    <w:p>
-      <w:pPr>
-        <w:pStyle w:val="Heading1"/>
-        <w:jc w:val="center"/>
-      </w:pPr>
-      <w:r>
-        <w:t>A</w:t>
-      </w:r>
-      <w:r>
-        <w:t>ppendix</w:t>
-      </w:r>
-    </w:p>
-    <w:p>
-      <w:proofErr w:type="spellStart"/>
-      <w:r>
-        <w:t>Sfsfsf</w:t>
-      </w:r>
-      <w:proofErr w:type="spellEnd"/>
-    </w:p>
-    <w:p/>
-    <w:p/>
-    <w:p/>
+    </w:p>
+    <w:p/>
+    <w:p/>
+    <w:p>
+      <w:sdt>
+        <w:sdtPr>
+          <w:id w:val="1475720145"/>
+          <w:citation/>
+        </w:sdtPr>
+        <w:sdtContent>
+          <w:r>
+            <w:fldChar w:fldCharType="begin"/>
+          </w:r>
+          <w:r>
+            <w:instrText xml:space="preserve"> CITATION Cla24 \l 2057 </w:instrText>
+          </w:r>
+          <w:r>
+            <w:fldChar w:fldCharType="separate"/>
+          </w:r>
+          <w:r>
+            <w:rPr>
+              <w:noProof/>
+            </w:rPr>
+            <w:t>(Anthropic, 2024)</w:t>
+          </w:r>
+          <w:r>
+            <w:fldChar w:fldCharType="end"/>
+          </w:r>
+        </w:sdtContent>
+      </w:sdt>
+    </w:p>
+    <w:p>
+      <w:sdt>
+        <w:sdtPr>
+          <w:id w:val="-1367596083"/>
+          <w:citation/>
+        </w:sdtPr>
+        <w:sdtContent>
+          <w:r>
+            <w:fldChar w:fldCharType="begin"/>
+          </w:r>
+          <w:r>
+            <w:instrText xml:space="preserve"> CITATION Pla29 \l 2057 </w:instrText>
+          </w:r>
+          <w:r>
+            <w:fldChar w:fldCharType="separate"/>
+          </w:r>
+          <w:r>
+            <w:rPr>
+              <w:noProof/>
+            </w:rPr>
+            <w:t>(PlanB, 2029)</w:t>
+          </w:r>
+          <w:r>
+            <w:fldChar w:fldCharType="end"/>
+          </w:r>
+        </w:sdtContent>
+      </w:sdt>
+    </w:p>
     <w:p>
       <w:sdt>
         <w:sdtPr>
@@ -861,6 +1080,36 @@
         </w:sdtContent>
       </w:sdt>
     </w:p>
+    <w:bookmarkStart w:id="0" w:name="_GoBack"/>
+    <w:p>
+      <w:sdt>
+        <w:sdtPr>
+          <w:id w:val="347063049"/>
+          <w:citation/>
+        </w:sdtPr>
+        <w:sdtContent>
+          <w:r>
+            <w:fldChar w:fldCharType="begin"/>
+          </w:r>
+          <w:r>
+            <w:instrText xml:space="preserve"> CITATION Ind22 \l 2057 </w:instrText>
+          </w:r>
+          <w:r>
+            <w:fldChar w:fldCharType="separate"/>
+          </w:r>
+          <w:r>
+            <w:rPr>
+              <w:noProof/>
+            </w:rPr>
+            <w:t>(Kursa &amp; Rudnicki, 2010)</w:t>
+          </w:r>
+          <w:r>
+            <w:fldChar w:fldCharType="end"/>
+          </w:r>
+        </w:sdtContent>
+      </w:sdt>
+    </w:p>
+    <w:bookmarkEnd w:id="0"/>
     <w:p>
       <w:sdt>
         <w:sdtPr>
@@ -892,7 +1141,7 @@
     <w:p>
       <w:sdt>
         <w:sdtPr>
-          <w:id w:val="-476922689"/>
+          <w:id w:val="869569709"/>
           <w:citation/>
         </w:sdtPr>
         <w:sdtContent>
@@ -900,7 +1149,7 @@
             <w:fldChar w:fldCharType="begin"/>
           </w:r>
           <w:r>
-            <w:instrText xml:space="preserve"> CITATION Ind22 \l 2057 </w:instrText>
+            <w:instrText xml:space="preserve"> CITATION Pen21 \l 2057 </w:instrText>
           </w:r>
           <w:r>
             <w:fldChar w:fldCharType="separate"/>
@@ -909,7 +1158,7 @@
             <w:rPr>
               <w:noProof/>
             </w:rPr>
-            <w:t>(Ghosh et al., 2022)</w:t>
+            <w:t>(Peng et al., 2021)</w:t>
           </w:r>
           <w:r>
             <w:fldChar w:fldCharType="end"/>
@@ -947,9 +1196,10 @@
     <w:p/>
     <w:p/>
     <w:p/>
+    <w:p/>
     <w:sectPr>
-      <w:headerReference w:type="default" r:id="rId8"/>
-      <w:footerReference w:type="default" r:id="rId9"/>
+      <w:headerReference w:type="default" r:id="rId9"/>
+      <w:footerReference w:type="default" r:id="rId10"/>
       <w:pgSz w:w="11906" w:h="16838"/>
       <w:pgMar w:top="1440" w:right="1440" w:bottom="1440" w:left="1440" w:header="680" w:footer="708" w:gutter="0"/>
       <w:cols w:space="708"/>
@@ -1018,7 +1268,7 @@
           <w:rPr>
             <w:noProof/>
           </w:rPr>
-          <w:t>5</w:t>
+          <w:t>4</w:t>
         </w:r>
         <w:r>
           <w:rPr>
@@ -1110,6 +1360,103 @@
     </w:r>
   </w:p>
 </w:hdr>
+</file>
+
+<file path=word/numbering.xml><?xml version="1.0" encoding="utf-8"?>
+<w:numbering xmlns:wpc="http://schemas.microsoft.com/office/word/2010/wordprocessingCanvas" xmlns:mc="http://schemas.openxmlformats.org/markup-compatibility/2006" xmlns:o="urn:schemas-microsoft-com:office:office" xmlns:r="http://schemas.openxmlformats.org/officeDocument/2006/relationships" xmlns:m="http://schemas.openxmlformats.org/officeDocument/2006/math" xmlns:v="urn:schemas-microsoft-com:vml" xmlns:wp14="http://schemas.microsoft.com/office/word/2010/wordprocessingDrawing" xmlns:wp="http://schemas.openxmlformats.org/drawingml/2006/wordprocessingDrawing" xmlns:w10="urn:schemas-microsoft-com:office:word" xmlns:w="http://schemas.openxmlformats.org/wordprocessingml/2006/main" xmlns:w14="http://schemas.microsoft.com/office/word/2010/wordml" xmlns:wpg="http://schemas.microsoft.com/office/word/2010/wordprocessingGroup" xmlns:wpi="http://schemas.microsoft.com/office/word/2010/wordprocessingInk" xmlns:wne="http://schemas.microsoft.com/office/word/2006/wordml" xmlns:wps="http://schemas.microsoft.com/office/word/2010/wordprocessingShape" mc:Ignorable="w14 wp14">
+  <w:abstractNum w:abstractNumId="0">
+    <w:nsid w:val="0D45483B"/>
+    <w:multiLevelType w:val="hybridMultilevel"/>
+    <w:tmpl w:val="D7464DFE"/>
+    <w:lvl w:ilvl="0" w:tplc="0809000F">
+      <w:start w:val="1"/>
+      <w:numFmt w:val="decimal"/>
+      <w:lvlText w:val="%1."/>
+      <w:lvlJc w:val="left"/>
+      <w:pPr>
+        <w:ind w:left="720" w:hanging="360"/>
+      </w:pPr>
+      <w:rPr>
+        <w:rFonts w:hint="default"/>
+      </w:rPr>
+    </w:lvl>
+    <w:lvl w:ilvl="1" w:tplc="08090019" w:tentative="1">
+      <w:start w:val="1"/>
+      <w:numFmt w:val="lowerLetter"/>
+      <w:lvlText w:val="%2."/>
+      <w:lvlJc w:val="left"/>
+      <w:pPr>
+        <w:ind w:left="1440" w:hanging="360"/>
+      </w:pPr>
+    </w:lvl>
+    <w:lvl w:ilvl="2" w:tplc="0809001B" w:tentative="1">
+      <w:start w:val="1"/>
+      <w:numFmt w:val="lowerRoman"/>
+      <w:lvlText w:val="%3."/>
+      <w:lvlJc w:val="right"/>
+      <w:pPr>
+        <w:ind w:left="2160" w:hanging="180"/>
+      </w:pPr>
+    </w:lvl>
+    <w:lvl w:ilvl="3" w:tplc="0809000F" w:tentative="1">
+      <w:start w:val="1"/>
+      <w:numFmt w:val="decimal"/>
+      <w:lvlText w:val="%4."/>
+      <w:lvlJc w:val="left"/>
+      <w:pPr>
+        <w:ind w:left="2880" w:hanging="360"/>
+      </w:pPr>
+    </w:lvl>
+    <w:lvl w:ilvl="4" w:tplc="08090019" w:tentative="1">
+      <w:start w:val="1"/>
+      <w:numFmt w:val="lowerLetter"/>
+      <w:lvlText w:val="%5."/>
+      <w:lvlJc w:val="left"/>
+      <w:pPr>
+        <w:ind w:left="3600" w:hanging="360"/>
+      </w:pPr>
+    </w:lvl>
+    <w:lvl w:ilvl="5" w:tplc="0809001B" w:tentative="1">
+      <w:start w:val="1"/>
+      <w:numFmt w:val="lowerRoman"/>
+      <w:lvlText w:val="%6."/>
+      <w:lvlJc w:val="right"/>
+      <w:pPr>
+        <w:ind w:left="4320" w:hanging="180"/>
+      </w:pPr>
+    </w:lvl>
+    <w:lvl w:ilvl="6" w:tplc="0809000F" w:tentative="1">
+      <w:start w:val="1"/>
+      <w:numFmt w:val="decimal"/>
+      <w:lvlText w:val="%7."/>
+      <w:lvlJc w:val="left"/>
+      <w:pPr>
+        <w:ind w:left="5040" w:hanging="360"/>
+      </w:pPr>
+    </w:lvl>
+    <w:lvl w:ilvl="7" w:tplc="08090019" w:tentative="1">
+      <w:start w:val="1"/>
+      <w:numFmt w:val="lowerLetter"/>
+      <w:lvlText w:val="%8."/>
+      <w:lvlJc w:val="left"/>
+      <w:pPr>
+        <w:ind w:left="5760" w:hanging="360"/>
+      </w:pPr>
+    </w:lvl>
+    <w:lvl w:ilvl="8" w:tplc="0809001B" w:tentative="1">
+      <w:start w:val="1"/>
+      <w:numFmt w:val="lowerRoman"/>
+      <w:lvlText w:val="%9."/>
+      <w:lvlJc w:val="right"/>
+      <w:pPr>
+        <w:ind w:left="6480" w:hanging="180"/>
+      </w:pPr>
+    </w:lvl>
+  </w:abstractNum>
+  <w:num w:numId="1">
+    <w:abstractNumId w:val="0"/>
+  </w:num>
+</w:numbering>
 </file>
 
 <file path=word/styles.xml><?xml version="1.0" encoding="utf-8"?>
@@ -1411,6 +1758,56 @@
       <w:szCs w:val="28"/>
     </w:rPr>
   </w:style>
+  <w:style w:type="paragraph" w:styleId="EndnoteText">
+    <w:name w:val="endnote text"/>
+    <w:basedOn w:val="Normal"/>
+    <w:link w:val="EndnoteTextChar"/>
+    <w:uiPriority w:val="99"/>
+    <w:semiHidden/>
+    <w:unhideWhenUsed/>
+    <w:rsid w:val="008C2299"/>
+    <w:pPr>
+      <w:spacing w:after="0" w:line="240" w:lineRule="auto"/>
+    </w:pPr>
+    <w:rPr>
+      <w:sz w:val="20"/>
+      <w:szCs w:val="20"/>
+    </w:rPr>
+  </w:style>
+  <w:style w:type="character" w:customStyle="1" w:styleId="EndnoteTextChar">
+    <w:name w:val="Endnote Text Char"/>
+    <w:basedOn w:val="DefaultParagraphFont"/>
+    <w:link w:val="EndnoteText"/>
+    <w:uiPriority w:val="99"/>
+    <w:semiHidden/>
+    <w:rsid w:val="008C2299"/>
+    <w:rPr>
+      <w:sz w:val="20"/>
+      <w:szCs w:val="20"/>
+    </w:rPr>
+  </w:style>
+  <w:style w:type="character" w:styleId="EndnoteReference">
+    <w:name w:val="endnote reference"/>
+    <w:basedOn w:val="DefaultParagraphFont"/>
+    <w:uiPriority w:val="99"/>
+    <w:semiHidden/>
+    <w:unhideWhenUsed/>
+    <w:rsid w:val="008C2299"/>
+    <w:rPr>
+      <w:vertAlign w:val="superscript"/>
+    </w:rPr>
+  </w:style>
+  <w:style w:type="paragraph" w:styleId="ListParagraph">
+    <w:name w:val="List Paragraph"/>
+    <w:basedOn w:val="Normal"/>
+    <w:uiPriority w:val="34"/>
+    <w:qFormat/>
+    <w:rsid w:val="005F7B6F"/>
+    <w:pPr>
+      <w:ind w:left="720"/>
+      <w:contextualSpacing/>
+    </w:pPr>
+  </w:style>
 </w:styles>
 </file>
 
@@ -1712,6 +2109,56 @@
       <w:sz w:val="28"/>
       <w:szCs w:val="28"/>
     </w:rPr>
+  </w:style>
+  <w:style w:type="paragraph" w:styleId="EndnoteText">
+    <w:name w:val="endnote text"/>
+    <w:basedOn w:val="Normal"/>
+    <w:link w:val="EndnoteTextChar"/>
+    <w:uiPriority w:val="99"/>
+    <w:semiHidden/>
+    <w:unhideWhenUsed/>
+    <w:rsid w:val="008C2299"/>
+    <w:pPr>
+      <w:spacing w:after="0" w:line="240" w:lineRule="auto"/>
+    </w:pPr>
+    <w:rPr>
+      <w:sz w:val="20"/>
+      <w:szCs w:val="20"/>
+    </w:rPr>
+  </w:style>
+  <w:style w:type="character" w:customStyle="1" w:styleId="EndnoteTextChar">
+    <w:name w:val="Endnote Text Char"/>
+    <w:basedOn w:val="DefaultParagraphFont"/>
+    <w:link w:val="EndnoteText"/>
+    <w:uiPriority w:val="99"/>
+    <w:semiHidden/>
+    <w:rsid w:val="008C2299"/>
+    <w:rPr>
+      <w:sz w:val="20"/>
+      <w:szCs w:val="20"/>
+    </w:rPr>
+  </w:style>
+  <w:style w:type="character" w:styleId="EndnoteReference">
+    <w:name w:val="endnote reference"/>
+    <w:basedOn w:val="DefaultParagraphFont"/>
+    <w:uiPriority w:val="99"/>
+    <w:semiHidden/>
+    <w:unhideWhenUsed/>
+    <w:rsid w:val="008C2299"/>
+    <w:rPr>
+      <w:vertAlign w:val="superscript"/>
+    </w:rPr>
+  </w:style>
+  <w:style w:type="paragraph" w:styleId="ListParagraph">
+    <w:name w:val="List Paragraph"/>
+    <w:basedOn w:val="Normal"/>
+    <w:uiPriority w:val="34"/>
+    <w:qFormat/>
+    <w:rsid w:val="005F7B6F"/>
+    <w:pPr>
+      <w:ind w:left="720"/>
+      <w:contextualSpacing/>
+    </w:pPr>
   </w:style>
 </w:styles>
 </file>
@@ -2032,7 +2479,7 @@
     </b:Author>
     <b:Publisher>arXiv</b:Publisher>
     <b:Comments>DOI:10.48550/arXiv.2408.12408</b:Comments>
-    <b:RefOrder>2</b:RefOrder>
+    <b:RefOrder>1</b:RefOrder>
   </b:Source>
   <b:Source>
     <b:Tag>Hri17</b:Tag>
@@ -2059,7 +2506,7 @@
       </b:Author>
     </b:Author>
     <b:Comments>DOI: 10.3390/a10040114</b:Comments>
-    <b:RefOrder>1</b:RefOrder>
+    <b:RefOrder>2</b:RefOrder>
   </b:Source>
   <b:Source>
     <b:Tag>Hak23</b:Tag>
@@ -2084,44 +2531,7 @@
       </b:Author>
     </b:Author>
     <b:Comments>DOI: arXiv:2303.02223v2</b:Comments>
-    <b:RefOrder>4</b:RefOrder>
-  </b:Source>
-  <b:Source>
-    <b:Tag>Ind22</b:Tag>
-    <b:SourceType>JournalArticle</b:SourceType>
-    <b:Guid>{D20F6415-D908-4096-B29E-928AEBD64A31}</b:Guid>
-    <b:Title>A hybrid approach to forecasting futures prices with simultaneous consideration of optimality in ensemble feature selection and advanced artificial intelligence</b:Title>
-    <b:JournalName>Technological Forecasting and Social Change</b:JournalName>
-    <b:Year>2022</b:Year>
-    <b:Author>
-      <b:Author>
-        <b:NameList>
-          <b:Person>
-            <b:Last>Ghosh</b:Last>
-            <b:First>Indranil</b:First>
-          </b:Person>
-          <b:Person>
-            <b:Last>Chaudhuri</b:Last>
-            <b:First>Tamal</b:First>
-            <b:Middle>Datta</b:Middle>
-          </b:Person>
-          <b:Person>
-            <b:Last>Alfaro-Cortes</b:Last>
-            <b:First>Esteban:</b:First>
-          </b:Person>
-          <b:Person>
-            <b:Last>Gamesz</b:Last>
-            <b:First>Matias</b:First>
-          </b:Person>
-          <b:Person>
-            <b:Last>Garcia</b:Last>
-            <b:First>Noelia</b:First>
-          </b:Person>
-        </b:NameList>
-      </b:Author>
-    </b:Author>
-    <b:Comments>DOI:10.1016/j.techfore.2022.121757</b:Comments>
-    <b:RefOrder>5</b:RefOrder>
+    <b:RefOrder>6</b:RefOrder>
   </b:Source>
   <b:Source>
     <b:Tag>Pen21</b:Tag>
@@ -2152,13 +2562,78 @@
     <b:Volume>12</b:Volume>
     <b:Issue>10</b:Issue>
     <b:Comments>DOI: 10.3390/info12100388</b:Comments>
+    <b:RefOrder>7</b:RefOrder>
+  </b:Source>
+  <b:Source>
+    <b:Tag>Pla29</b:Tag>
+    <b:SourceType>InternetSite</b:SourceType>
+    <b:Guid>{BCDF39A2-F1AF-4CEC-BFE9-860EDFA9D481}</b:Guid>
+    <b:Author>
+      <b:Author>
+        <b:NameList>
+          <b:Person>
+            <b:Last>PlanB</b:Last>
+          </b:Person>
+        </b:NameList>
+      </b:Author>
+    </b:Author>
+    <b:Title>modeling bitcoins value with scarcity</b:Title>
+    <b:InternetSiteTitle>medium.com</b:InternetSiteTitle>
+    <b:Year>2029</b:Year>
+    <b:URL>https://medium.com/@100trillionUSD/modeling-bitcoins-value-with-scarcity-91fa0fc03e25</b:URL>
     <b:RefOrder>3</b:RefOrder>
+  </b:Source>
+  <b:Source>
+    <b:Tag>Cla24</b:Tag>
+    <b:SourceType>InternetSite</b:SourceType>
+    <b:Guid>{8EB8B47B-7043-434F-904C-68029D1074E1}</b:Guid>
+    <b:Title>Claude</b:Title>
+    <b:Year>2024</b:Year>
+    <b:Comments>Claude 3.7 Sonnet [Large language model]</b:Comments>
+    <b:Author>
+      <b:Author>
+        <b:Corporate>Anthropic</b:Corporate>
+      </b:Author>
+    </b:Author>
+    <b:InternetSiteTitle>anthropic</b:InternetSiteTitle>
+    <b:YearAccessed>2025</b:YearAccessed>
+    <b:URL>https://www.anthropic.com/claude</b:URL>
+    <b:RefOrder>4</b:RefOrder>
+  </b:Source>
+  <b:Source>
+    <b:Tag>Ind22</b:Tag>
+    <b:SourceType>JournalArticle</b:SourceType>
+    <b:Guid>{5694C6CF-EED5-4426-A732-6A7C5BC4CCF9}</b:Guid>
+    <b:Title>Feature Selection with the Boruta Package</b:Title>
+    <b:JournalName>Journal of Statistical Software</b:JournalName>
+    <b:Year>2010</b:Year>
+    <b:Author>
+      <b:Author>
+        <b:NameList>
+          <b:Person>
+            <b:Last>Kursa</b:Last>
+            <b:First>Miron</b:First>
+            <b:Middle>B.</b:Middle>
+          </b:Person>
+          <b:Person>
+            <b:Last>Rudnicki</b:Last>
+            <b:First>Witold</b:First>
+            <b:Middle>R.</b:Middle>
+          </b:Person>
+        </b:NameList>
+      </b:Author>
+    </b:Author>
+    <b:Comments>DOI:10.18637/jss.v036.i11</b:Comments>
+    <b:Pages>1-13</b:Pages>
+    <b:Volume>36</b:Volume>
+    <b:Issue>11</b:Issue>
+    <b:RefOrder>5</b:RefOrder>
   </b:Source>
 </b:Sources>
 </file>
 
 <file path=customXml/itemProps1.xml><?xml version="1.0" encoding="utf-8"?>
-<ds:datastoreItem xmlns:ds="http://schemas.openxmlformats.org/officeDocument/2006/customXml" ds:itemID="{7E3618A1-5A9A-4A9C-AA4B-18D8AAC33F56}">
+<ds:datastoreItem xmlns:ds="http://schemas.openxmlformats.org/officeDocument/2006/customXml" ds:itemID="{222A0FAC-CE65-41BF-B340-42CE377B09F1}">
   <ds:schemaRefs>
     <ds:schemaRef ds:uri="http://schemas.openxmlformats.org/officeDocument/2006/bibliography"/>
   </ds:schemaRefs>

</xml_diff>

<commit_message>
improved model visualisation, for random forest.
</commit_message>
<xml_diff>
--- a/assignment specific info/references.docx
+++ b/assignment specific info/references.docx
@@ -22,13 +22,7 @@
         <w:jc w:val="center"/>
       </w:pPr>
       <w:r>
-        <w:t>A</w:t>
-      </w:r>
-      <w:r>
-        <w:t>bs</w:t>
-      </w:r>
-      <w:r>
-        <w:t>tract</w:t>
+        <w:t>Abstract</w:t>
       </w:r>
     </w:p>
     <w:p>
@@ -168,190 +162,43 @@
         <w:t xml:space="preserve">. </w:t>
       </w:r>
       <w:r>
-        <w:t>The evaluations of these approaches attempted to cast a wide net</w:t>
-      </w:r>
-      <w:r>
-        <w:t xml:space="preserve">, </w:t>
-      </w:r>
-      <w:r>
-        <w:t>detailing practical considerations</w:t>
-      </w:r>
-      <w:r>
-        <w:t xml:space="preserve"> and</w:t>
-      </w:r>
-      <w:r>
-        <w:t xml:space="preserve"> key areas essen</w:t>
-      </w:r>
-      <w:r>
-        <w:t xml:space="preserve">tial for the models performance. </w:t>
-      </w:r>
-    </w:p>
-    <w:p>
-      <w:r>
-        <w:t>As AI models mature in sophistication, increasing the utility and potential they provide in financial fore</w:t>
-      </w:r>
-      <w:r>
-        <w:t xml:space="preserve">casting </w:t>
-      </w:r>
-      <w:r>
-        <w:t>expand</w:t>
-      </w:r>
-      <w:r>
-        <w:t xml:space="preserve">s </w:t>
-      </w:r>
-      <w:r>
-        <w:t xml:space="preserve">with </w:t>
+        <w:t xml:space="preserve">The evaluations of these approaches attempted to cast a wide net, detailing practical considerations and key areas essential for the models performance. </w:t>
+      </w:r>
+    </w:p>
+    <w:p>
+      <w:r>
+        <w:t xml:space="preserve">As AI models mature in sophistication, increasing </w:t>
+      </w:r>
+      <w:r>
+        <w:t xml:space="preserve">in </w:t>
+      </w:r>
+      <w:r>
+        <w:t xml:space="preserve">the utility and </w:t>
       </w:r>
       <w:r>
         <w:t xml:space="preserve">the </w:t>
       </w:r>
       <w:r>
-        <w:t>growing bod</w:t>
-      </w:r>
-      <w:r>
-        <w:t>y</w:t>
-      </w:r>
-      <w:r>
-        <w:t xml:space="preserve"> of research and adoption. </w:t>
-      </w:r>
-      <w:r>
-        <w:t>I</w:t>
-      </w:r>
-      <w:r>
-        <w:t>nevitably</w:t>
-      </w:r>
-      <w:r>
-        <w:t xml:space="preserve"> and</w:t>
-      </w:r>
-      <w:r>
-        <w:t xml:space="preserve"> increasingly </w:t>
-      </w:r>
-      <w:r>
-        <w:t xml:space="preserve">so has </w:t>
-      </w:r>
-      <w:r>
-        <w:t xml:space="preserve">“prices out” </w:t>
-      </w:r>
-      <w:r>
-        <w:t xml:space="preserve">retail traders </w:t>
-      </w:r>
-      <w:r>
-        <w:t xml:space="preserve">and investors. </w:t>
-      </w:r>
-      <w:r>
-        <w:t>With the</w:t>
-      </w:r>
-      <w:r>
-        <w:t xml:space="preserve"> accelerating complexity of automated financial instrum</w:t>
-      </w:r>
-      <w:r>
-        <w:t xml:space="preserve">ents such as automated </w:t>
-      </w:r>
-      <w:r>
-        <w:t>arbitrage</w:t>
-      </w:r>
-      <w:r>
-        <w:t>, trend forecasting,</w:t>
-      </w:r>
-      <w:r>
-        <w:t xml:space="preserve"> sentiment and technical analysis</w:t>
-      </w:r>
-      <w:r>
-        <w:t xml:space="preserve"> etc.</w:t>
-      </w:r>
-      <w:r>
-        <w:t xml:space="preserve"> </w:t>
-      </w:r>
-      <w:r>
-        <w:t xml:space="preserve"> The</w:t>
-      </w:r>
-      <w:r>
-        <w:t xml:space="preserve"> </w:t>
-      </w:r>
-      <w:r>
-        <w:t xml:space="preserve">increasing </w:t>
-      </w:r>
-      <w:r>
-        <w:t>expertise</w:t>
-      </w:r>
-      <w:r>
-        <w:t>, funds</w:t>
-      </w:r>
-      <w:r>
-        <w:t xml:space="preserve"> </w:t>
-      </w:r>
-      <w:r>
-        <w:t>or</w:t>
-      </w:r>
-      <w:r>
-        <w:t xml:space="preserve"> “capital costs” required for train</w:t>
-      </w:r>
-      <w:r>
-        <w:t xml:space="preserve">ing, </w:t>
-      </w:r>
-      <w:r>
-        <w:t xml:space="preserve">constructing </w:t>
-      </w:r>
-      <w:r>
-        <w:t xml:space="preserve">and maintaining </w:t>
-      </w:r>
-      <w:r>
-        <w:t>the</w:t>
-      </w:r>
-      <w:r>
-        <w:t>se ever more</w:t>
-      </w:r>
-      <w:r>
-        <w:t xml:space="preserve"> </w:t>
-      </w:r>
-      <w:r>
-        <w:t xml:space="preserve">complex </w:t>
-      </w:r>
-      <w:r>
-        <w:t xml:space="preserve">AI </w:t>
-      </w:r>
-      <w:r>
-        <w:t>systems</w:t>
-      </w:r>
-      <w:r>
-        <w:t xml:space="preserve"> </w:t>
-      </w:r>
-      <w:r>
-        <w:t xml:space="preserve">is </w:t>
-      </w:r>
-      <w:r>
-        <w:t>serv</w:t>
-      </w:r>
-      <w:r>
-        <w:t>ing</w:t>
-      </w:r>
-      <w:r>
-        <w:t xml:space="preserve"> to d</w:t>
-      </w:r>
-      <w:r>
-        <w:t>eep</w:t>
-      </w:r>
-      <w:r>
-        <w:t>ening</w:t>
-      </w:r>
-      <w:r>
-        <w:t xml:space="preserve"> the disparity between retail and institutional money in trading markets. </w:t>
-      </w:r>
-    </w:p>
-    <w:p>
-      <w:r>
-        <w:t>"As public trust in institutions declines with rising inequality and an increasingly volatile market, traditional means of maintaining or gaining financial security have fell short. Savings accounts, ISA’s and pension plans are losing their relative value as they become outstripped by inflation, rising living costs and the “liberalisation” of welfare and social programs. People are turning towards riskier financial instruments such as trading platforms like “</w:t>
-      </w:r>
-      <w:proofErr w:type="spellStart"/>
-      <w:r>
-        <w:t>Robinhood”or</w:t>
-      </w:r>
-      <w:proofErr w:type="spellEnd"/>
-      <w:r>
-        <w:t xml:space="preserve"> decentralized crypto currency markets, both of which have seen explosive growth in recent years, leaving retail investors uncertain if their traditional strategies can compete in modern times and the new more risk tolerant investor blind to the markets they choose to gamble in” - is my full suggestion</w:t>
-      </w:r>
-    </w:p>
-    <w:p/>
+        <w:t xml:space="preserve">potential they provide </w:t>
+      </w:r>
+      <w:r>
+        <w:t>to</w:t>
+      </w:r>
+      <w:r>
+        <w:t xml:space="preserve"> financial fore</w:t>
+      </w:r>
+      <w:r>
+        <w:t>casting</w:t>
+      </w:r>
+      <w:r>
+        <w:t xml:space="preserve">. </w:t>
+      </w:r>
+      <w:proofErr w:type="gramStart"/>
+      <w:r>
+        <w:t>The importance something conclusion.</w:t>
+      </w:r>
+      <w:proofErr w:type="gramEnd"/>
+    </w:p>
     <w:p/>
     <w:p>
       <w:pPr>
@@ -359,31 +206,405 @@
         <w:jc w:val="center"/>
       </w:pPr>
       <w:r>
-        <w:lastRenderedPageBreak/>
-        <w:t>I</w:t>
-      </w:r>
-      <w:r>
-        <w:t>ntro</w:t>
-      </w:r>
-      <w:r>
-        <w:t>duction</w:t>
-      </w:r>
-    </w:p>
-    <w:p>
-      <w:r>
-        <w:t xml:space="preserve">The main objective of this report is to learn </w:t>
-      </w:r>
-      <w:proofErr w:type="gramStart"/>
-      <w:r>
-        <w:t>good</w:t>
-      </w:r>
-      <w:proofErr w:type="gramEnd"/>
-      <w:r>
-        <w:t xml:space="preserve"> about AI stuffs, using the case studies </w:t>
+        <w:t>Introduction</w:t>
+      </w:r>
+    </w:p>
+    <w:p>
+      <w:r>
+        <w:t xml:space="preserve">In this report we will be detailing the </w:t>
+      </w:r>
+      <w:r>
+        <w:t xml:space="preserve">design and </w:t>
+      </w:r>
+      <w:r>
+        <w:t xml:space="preserve">development </w:t>
+      </w:r>
+      <w:r>
+        <w:t>process of two fairly complex AI models commonly used in time series forecasting, for the express purpose of understanding recent and past developments in the research in this area. Two case studies will be used and referenced throug</w:t>
+      </w:r>
+      <w:r>
+        <w:t>hout</w:t>
       </w:r>
       <w:sdt>
         <w:sdtPr>
-          <w:id w:val="-1476058281"/>
+          <w:id w:val="-474838533"/>
+          <w:citation/>
+        </w:sdtPr>
+        <w:sdtContent>
+          <w:r>
+            <w:fldChar w:fldCharType="begin"/>
+          </w:r>
+          <w:r>
+            <w:instrText xml:space="preserve"> CITATION Gon24 \l 2057 </w:instrText>
+          </w:r>
+          <w:r>
+            <w:fldChar w:fldCharType="separate"/>
+          </w:r>
+          <w:r>
+            <w:rPr>
+              <w:noProof/>
+            </w:rPr>
+            <w:t xml:space="preserve"> (Gil et al., 2024)</w:t>
+          </w:r>
+          <w:r>
+            <w:fldChar w:fldCharType="end"/>
+          </w:r>
+        </w:sdtContent>
+      </w:sdt>
+      <w:sdt>
+        <w:sdtPr>
+          <w:id w:val="-581139001"/>
+          <w:citation/>
+        </w:sdtPr>
+        <w:sdtContent>
+          <w:r>
+            <w:fldChar w:fldCharType="begin"/>
+          </w:r>
+          <w:r>
+            <w:instrText xml:space="preserve"> CITATION Hri17 \l 2057 </w:instrText>
+          </w:r>
+          <w:r>
+            <w:fldChar w:fldCharType="separate"/>
+          </w:r>
+          <w:r>
+            <w:rPr>
+              <w:noProof/>
+            </w:rPr>
+            <w:t xml:space="preserve"> (Tyralis &amp; Papacharalampous, 2017)</w:t>
+          </w:r>
+          <w:r>
+            <w:fldChar w:fldCharType="end"/>
+          </w:r>
+        </w:sdtContent>
+      </w:sdt>
+      <w:r>
+        <w:t>, replicating (where applicable)</w:t>
+      </w:r>
+      <w:r>
+        <w:t xml:space="preserve"> their </w:t>
+      </w:r>
+      <w:r>
+        <w:t xml:space="preserve">designs and implementations of specific aspects of AI model design. This will ideally provide a practical understanding of the theories and best practices of developing, training and evaluating machine learning algorithms. </w:t>
+      </w:r>
+    </w:p>
+    <w:p>
+      <w:r>
+        <w:t xml:space="preserve">While the case studies themselves are invaluable resources deviations from their methods where deemed appropriate will be taken. Since the other main goal is to evaluate how practical a machine learning model at this scale, would be for financial time series forecasting for trend analysis in volatile markets such as </w:t>
+      </w:r>
+      <w:proofErr w:type="spellStart"/>
+      <w:r>
+        <w:t>Bitcoin</w:t>
+      </w:r>
+      <w:proofErr w:type="spellEnd"/>
+      <w:r>
+        <w:t>.</w:t>
+      </w:r>
+    </w:p>
+    <w:p/>
+    <w:p>
+      <w:pPr>
+        <w:pStyle w:val="Heading1"/>
+        <w:jc w:val="center"/>
+      </w:pPr>
+      <w:r>
+        <w:lastRenderedPageBreak/>
+        <w:t>Problem statement</w:t>
+      </w:r>
+    </w:p>
+    <w:p>
+      <w:r>
+        <w:t xml:space="preserve">“Retail” trading (non-professional trading) is generally seen as a risk, especially when considering unregulated and highly volatile markets such as crypto-currencies. Conversely, if it is indeed possible to ascertain some kind of “edge” </w:t>
+      </w:r>
+      <w:sdt>
+        <w:sdtPr>
+          <w:id w:val="1388001368"/>
+          <w:citation/>
+        </w:sdtPr>
+        <w:sdtContent>
+          <w:r>
+            <w:fldChar w:fldCharType="begin"/>
+          </w:r>
+          <w:r>
+            <w:instrText xml:space="preserve"> CITATION Ala24 \l 2057 </w:instrText>
+          </w:r>
+          <w:r>
+            <w:fldChar w:fldCharType="separate"/>
+          </w:r>
+          <w:r>
+            <w:rPr>
+              <w:noProof/>
+            </w:rPr>
+            <w:t>(Farley, 2024)</w:t>
+          </w:r>
+          <w:r>
+            <w:fldChar w:fldCharType="end"/>
+          </w:r>
+        </w:sdtContent>
+      </w:sdt>
+      <w:r>
+        <w:t xml:space="preserve"> in such a market, that volatility would be more of an advantage than a risk (</w:t>
+      </w:r>
+      <w:r>
+        <w:t xml:space="preserve">Assuming the </w:t>
+      </w:r>
+      <w:r>
+        <w:t xml:space="preserve">risk/reward ratio is </w:t>
+      </w:r>
+      <w:r>
+        <w:t>positive</w:t>
+      </w:r>
+      <w:r>
+        <w:t xml:space="preserve"> and accurate). </w:t>
+      </w:r>
+    </w:p>
+    <w:p>
+      <w:r>
+        <w:t xml:space="preserve">There are a number of different </w:t>
+      </w:r>
+      <w:r>
+        <w:t>strategies</w:t>
+      </w:r>
+      <w:r>
+        <w:t xml:space="preserve"> traders may use to attempt to game the markets or develop an edge </w:t>
+      </w:r>
+      <w:r>
+        <w:t>all of which is out of scope. For the purposes of this report the real world use to consider would be “</w:t>
+      </w:r>
+      <w:r>
+        <w:t>trend trading</w:t>
+      </w:r>
+      <w:r>
+        <w:t>”</w:t>
+      </w:r>
+      <w:sdt>
+        <w:sdtPr>
+          <w:id w:val="1270120003"/>
+          <w:citation/>
+        </w:sdtPr>
+        <w:sdtContent>
+          <w:r>
+            <w:fldChar w:fldCharType="begin"/>
+          </w:r>
+          <w:r>
+            <w:instrText xml:space="preserve"> CITATION Sel24 \l 2057 </w:instrText>
+          </w:r>
+          <w:r>
+            <w:fldChar w:fldCharType="separate"/>
+          </w:r>
+          <w:r>
+            <w:rPr>
+              <w:noProof/>
+            </w:rPr>
+            <w:t xml:space="preserve"> (Gishen, 2024)</w:t>
+          </w:r>
+          <w:r>
+            <w:fldChar w:fldCharType="end"/>
+          </w:r>
+        </w:sdtContent>
+      </w:sdt>
+      <w:r>
+        <w:t xml:space="preserve">, knowing the odds on changes especially in highly volatile market prices structures is highly valuable. </w:t>
+      </w:r>
+    </w:p>
+    <w:p>
+      <w:r>
+        <w:t xml:space="preserve">Using the daily historical price data for </w:t>
+      </w:r>
+      <w:proofErr w:type="spellStart"/>
+      <w:r>
+        <w:t>Bitcoin</w:t>
+      </w:r>
+      <w:proofErr w:type="spellEnd"/>
+      <w:r>
+        <w:t xml:space="preserve"> (BTC)</w:t>
+      </w:r>
+      <w:r>
+        <w:t xml:space="preserve"> (acquired from yahoo finance) for the last ten years</w:t>
+      </w:r>
+      <w:r>
+        <w:t>, in isolation might not</w:t>
+      </w:r>
+      <w:r>
+        <w:t xml:space="preserve"> likely </w:t>
+      </w:r>
+      <w:r>
+        <w:t xml:space="preserve">be enough to provide sufficient useable data for analysis. So additional features will need to be acquired, the decision was made to stick to real world data. </w:t>
+      </w:r>
+    </w:p>
+    <w:p>
+      <w:r>
+        <w:t xml:space="preserve">While the case studies and other </w:t>
+      </w:r>
+      <w:r>
+        <w:t>similar research tended to lean towards using more technical analysis approaches to additional features. These “indicators” are fundamentally derived from the same source (that being, the historical price action, such as moving averages). It was deemed more interesting and prudent to attempt to examine other less directly related features for inclusion, the specifics of which were ascertained through domain familiarity or “expertise”.</w:t>
+      </w:r>
+    </w:p>
+    <w:p>
+      <w:pPr>
+        <w:pStyle w:val="Heading1"/>
+        <w:jc w:val="center"/>
+      </w:pPr>
+      <w:r>
+        <w:t>Aims and objectives</w:t>
+      </w:r>
+    </w:p>
+    <w:p>
+      <w:r>
+        <w:t>Aims:</w:t>
+      </w:r>
+    </w:p>
+    <w:p>
+      <w:r>
+        <w:t>Use two case studies as a blueprint to build, test, adapt and evaluate their methods and approaches in using complex ML models in time series forecasting for BTC price trends.</w:t>
+      </w:r>
+    </w:p>
+    <w:p>
+      <w:r>
+        <w:t>Objectives:</w:t>
+      </w:r>
+    </w:p>
+    <w:p>
+      <w:pPr>
+        <w:pStyle w:val="ListParagraph"/>
+        <w:numPr>
+          <w:ilvl w:val="0"/>
+          <w:numId w:val="3"/>
+        </w:numPr>
+      </w:pPr>
+      <w:r>
+        <w:t xml:space="preserve">Produce two working and trained models, adapted where appropriate from existing examples of successful research. </w:t>
+      </w:r>
+    </w:p>
+    <w:p>
+      <w:pPr>
+        <w:pStyle w:val="ListParagraph"/>
+        <w:numPr>
+          <w:ilvl w:val="0"/>
+          <w:numId w:val="3"/>
+        </w:numPr>
+      </w:pPr>
+      <w:r>
+        <w:t xml:space="preserve">Collect, clean, process and examine a variety of relevant features and compile a suitable dataset. </w:t>
+      </w:r>
+    </w:p>
+    <w:p>
+      <w:pPr>
+        <w:pStyle w:val="ListParagraph"/>
+        <w:numPr>
+          <w:ilvl w:val="0"/>
+          <w:numId w:val="3"/>
+        </w:numPr>
+      </w:pPr>
+      <w:r>
+        <w:t>Use a number of methods for feature selection, for evaluation and comparison. As well as a single feature dataset as a control.</w:t>
+      </w:r>
+    </w:p>
+    <w:p>
+      <w:pPr>
+        <w:pStyle w:val="ListParagraph"/>
+        <w:numPr>
+          <w:ilvl w:val="0"/>
+          <w:numId w:val="3"/>
+        </w:numPr>
+      </w:pPr>
+      <w:r>
+        <w:t xml:space="preserve">Demonstrate a clear work flow and process for the development pipeline, </w:t>
+      </w:r>
+      <w:r>
+        <w:t>identifying the general best practices and common techniques.</w:t>
+      </w:r>
+    </w:p>
+    <w:p>
+      <w:pPr>
+        <w:pStyle w:val="ListParagraph"/>
+        <w:numPr>
+          <w:ilvl w:val="0"/>
+          <w:numId w:val="3"/>
+        </w:numPr>
+      </w:pPr>
+      <w:r>
+        <w:t>Data visualizations for most if not all of the data collected over the entire process, and use it to inform production.</w:t>
+      </w:r>
+    </w:p>
+    <w:p>
+      <w:pPr>
+        <w:pStyle w:val="ListParagraph"/>
+        <w:numPr>
+          <w:ilvl w:val="0"/>
+          <w:numId w:val="3"/>
+        </w:numPr>
+      </w:pPr>
+      <w:r>
+        <w:t>Comprehensive evaluation, comparison and assessment of the value these approaches have to the problem statement.</w:t>
+      </w:r>
+    </w:p>
+    <w:p>
+      <w:pPr>
+        <w:pStyle w:val="ListParagraph"/>
+        <w:numPr>
+          <w:ilvl w:val="0"/>
+          <w:numId w:val="3"/>
+        </w:numPr>
+      </w:pPr>
+      <w:r>
+        <w:t>Recommendations on future improvements, and reflections on the reports outcomes.</w:t>
+      </w:r>
+    </w:p>
+    <w:p>
+      <w:pPr>
+        <w:pStyle w:val="Heading1"/>
+        <w:jc w:val="center"/>
+      </w:pPr>
+    </w:p>
+    <w:p>
+      <w:pPr>
+        <w:pStyle w:val="Heading1"/>
+        <w:jc w:val="center"/>
+      </w:pPr>
+      <w:bookmarkStart w:id="0" w:name="_GoBack"/>
+      <w:bookmarkEnd w:id="0"/>
+      <w:r>
+        <w:t>AI approach</w:t>
+      </w:r>
+    </w:p>
+    <w:p>
+      <w:r>
+        <w:t>We will do</w:t>
+      </w:r>
+    </w:p>
+    <w:p>
+      <w:r>
+        <w:t>Model selection:</w:t>
+      </w:r>
+    </w:p>
+    <w:p>
+      <w:pPr>
+        <w:pStyle w:val="ListParagraph"/>
+        <w:numPr>
+          <w:ilvl w:val="0"/>
+          <w:numId w:val="2"/>
+        </w:numPr>
+      </w:pPr>
+      <w:r>
+        <w:t>Ex</w:t>
+      </w:r>
+      <w:r>
+        <w:t xml:space="preserve">tended Long Short-Term Memory for Time Series </w:t>
+      </w:r>
+      <w:r>
+        <w:t>(</w:t>
+      </w:r>
+      <w:proofErr w:type="spellStart"/>
+      <w:r>
+        <w:t>xLSTM</w:t>
+      </w:r>
+      <w:proofErr w:type="spellEnd"/>
+      <w:r>
+        <w:t xml:space="preserve">-TS), case study: </w:t>
+      </w:r>
+      <w:sdt>
+        <w:sdtPr>
+          <w:id w:val="-555318961"/>
           <w:citation/>
         </w:sdtPr>
         <w:sdtContent>
@@ -407,12 +628,27 @@
           </w:r>
         </w:sdtContent>
       </w:sdt>
-      <w:r>
-        <w:t xml:space="preserve"> and </w:t>
+    </w:p>
+    <w:p>
+      <w:pPr>
+        <w:pStyle w:val="ListParagraph"/>
+        <w:numPr>
+          <w:ilvl w:val="0"/>
+          <w:numId w:val="2"/>
+        </w:numPr>
+      </w:pPr>
+      <w:r>
+        <w:t>Random forest</w:t>
+      </w:r>
+      <w:r>
+        <w:t>, case study:</w:t>
+      </w:r>
+      <w:r>
+        <w:t xml:space="preserve"> </w:t>
       </w:r>
       <w:sdt>
         <w:sdtPr>
-          <w:id w:val="-1783724393"/>
+          <w:id w:val="1603136414"/>
           <w:citation/>
         </w:sdtPr>
         <w:sdtContent>
@@ -436,78 +672,6 @@
           </w:r>
         </w:sdtContent>
       </w:sdt>
-      <w:r>
-        <w:t xml:space="preserve"> as mean with which to learn to good stuffs in question etc.</w:t>
-      </w:r>
-    </w:p>
-    <w:p>
-      <w:pPr>
-        <w:pStyle w:val="Heading1"/>
-        <w:jc w:val="center"/>
-      </w:pPr>
-      <w:r>
-        <w:t>Problem</w:t>
-      </w:r>
-      <w:r>
-        <w:t xml:space="preserve"> statement</w:t>
-      </w:r>
-    </w:p>
-    <w:p>
-      <w:proofErr w:type="spellStart"/>
-      <w:r>
-        <w:t>Btc</w:t>
-      </w:r>
-      <w:proofErr w:type="spellEnd"/>
-      <w:r>
-        <w:t xml:space="preserve"> </w:t>
-      </w:r>
-      <w:proofErr w:type="spellStart"/>
-      <w:r>
-        <w:t>tradings</w:t>
-      </w:r>
-      <w:proofErr w:type="spellEnd"/>
-      <w:r>
-        <w:t xml:space="preserve"> hard bro, fuck it let the AI handle the hard stuff.</w:t>
-      </w:r>
-    </w:p>
-    <w:p>
-      <w:pPr>
-        <w:pStyle w:val="Heading1"/>
-        <w:jc w:val="center"/>
-      </w:pPr>
-      <w:r>
-        <w:t>Aims and objectives</w:t>
-      </w:r>
-    </w:p>
-    <w:p>
-      <w:pPr>
-        <w:pStyle w:val="ListParagraph"/>
-        <w:numPr>
-          <w:ilvl w:val="0"/>
-          <w:numId w:val="1"/>
-        </w:numPr>
-      </w:pPr>
-      <w:r>
-        <w:t>Assess which feature selection method, if any impacted the final evaluation metrics the most and what this might indicate about the kinds of data that was, or should be chosen for features in future datasets.</w:t>
-      </w:r>
-    </w:p>
-    <w:p>
-      <w:pPr>
-        <w:pStyle w:val="Heading1"/>
-        <w:jc w:val="center"/>
-      </w:pPr>
-      <w:r>
-        <w:t>AI approach</w:t>
-      </w:r>
-    </w:p>
-    <w:p/>
-    <w:p>
-      <w:r>
-        <w:t>Models selection:</w:t>
-      </w:r>
-      <w:r>
-        <w:br/>
-      </w:r>
     </w:p>
     <w:p>
       <w:r>
@@ -587,6 +751,7 @@
           <w:id w:val="-1405292949"/>
           <w:citation/>
         </w:sdtPr>
+        <w:sdtEndPr/>
         <w:sdtContent>
           <w:r>
             <w:fldChar w:fldCharType="begin"/>
@@ -678,7 +843,6 @@
         <w:jc w:val="center"/>
       </w:pPr>
       <w:r>
-        <w:lastRenderedPageBreak/>
         <w:t>Data</w:t>
       </w:r>
       <w:r>
@@ -748,6 +912,7 @@
         <w:jc w:val="center"/>
       </w:pPr>
       <w:r>
+        <w:lastRenderedPageBreak/>
         <w:t>Model</w:t>
       </w:r>
       <w:r>
@@ -916,15 +1081,60 @@
         <w:jc w:val="center"/>
       </w:pPr>
       <w:r>
+        <w:t>Future considerations</w:t>
+      </w:r>
+    </w:p>
+    <w:p/>
+    <w:p>
+      <w:r>
+        <w:t xml:space="preserve">This section presents the results for directional movement prediction metrics, focusing on Train Accuracy, Validation Accuracy, Test Accuracy, Precision (Rise), Precision (Fall), and </w:t>
+      </w:r>
+      <w:r>
+        <w:t xml:space="preserve">F1 Score." </w:t>
+      </w:r>
+      <w:sdt>
+        <w:sdtPr>
+          <w:id w:val="1222167183"/>
+          <w:citation/>
+        </w:sdtPr>
+        <w:sdtContent>
+          <w:r>
+            <w:fldChar w:fldCharType="begin"/>
+          </w:r>
+          <w:r>
+            <w:instrText xml:space="preserve"> CITATION Gon24 \l 2057 </w:instrText>
+          </w:r>
+          <w:r>
+            <w:fldChar w:fldCharType="separate"/>
+          </w:r>
+          <w:r>
+            <w:rPr>
+              <w:noProof/>
+            </w:rPr>
+            <w:t>(Gil et al., 2024)</w:t>
+          </w:r>
+          <w:r>
+            <w:fldChar w:fldCharType="end"/>
+          </w:r>
+        </w:sdtContent>
+      </w:sdt>
+    </w:p>
+    <w:p/>
+    <w:p>
+      <w:pPr>
+        <w:pStyle w:val="Heading1"/>
+        <w:jc w:val="center"/>
+      </w:pPr>
+      <w:r>
         <w:lastRenderedPageBreak/>
-        <w:t>Future considerations</w:t>
+        <w:t>References</w:t>
       </w:r>
     </w:p>
     <w:p>
       <w:proofErr w:type="spellStart"/>
       <w:proofErr w:type="gramStart"/>
       <w:r>
-        <w:t>asdfsaf</w:t>
+        <w:t>asdfasf</w:t>
       </w:r>
       <w:proofErr w:type="spellEnd"/>
       <w:proofErr w:type="gramEnd"/>
@@ -935,37 +1145,29 @@
         <w:jc w:val="center"/>
       </w:pPr>
       <w:r>
-        <w:t>References</w:t>
-      </w:r>
-    </w:p>
-    <w:p>
-      <w:proofErr w:type="spellStart"/>
-      <w:proofErr w:type="gramStart"/>
-      <w:r>
-        <w:t>asdfasf</w:t>
-      </w:r>
-      <w:proofErr w:type="spellEnd"/>
-      <w:proofErr w:type="gramEnd"/>
-    </w:p>
-    <w:p>
-      <w:pPr>
-        <w:pStyle w:val="Heading1"/>
-        <w:jc w:val="center"/>
-      </w:pPr>
-      <w:r>
         <w:t>A</w:t>
       </w:r>
       <w:r>
         <w:t>ppendix</w:t>
       </w:r>
     </w:p>
-    <w:p>
-      <w:proofErr w:type="spellStart"/>
-      <w:r>
-        <w:t>Sfsfsf</w:t>
-      </w:r>
-      <w:proofErr w:type="spellEnd"/>
-    </w:p>
+    <w:p/>
+    <w:p/>
+    <w:p>
+      <w:r>
+        <w:t xml:space="preserve">The directional loss function is instead designed with the aim of, naturally adding directionality to the loss function while also reducing the importance of numerical accuracy as the trends in forecasting financial data are much more </w:t>
+      </w:r>
+      <w:r>
+        <w:t>relevant</w:t>
+      </w:r>
+      <w:r>
+        <w:t xml:space="preserve"> and important than the specific prediction valu</w:t>
+      </w:r>
+      <w:r>
+        <w:t>es of price. (Gil et al., 2024)</w:t>
+      </w:r>
+    </w:p>
+    <w:p/>
     <w:p/>
     <w:p/>
     <w:p>
@@ -974,6 +1176,7 @@
           <w:id w:val="1475720145"/>
           <w:citation/>
         </w:sdtPr>
+        <w:sdtEndPr/>
         <w:sdtContent>
           <w:r>
             <w:fldChar w:fldCharType="begin"/>
@@ -1002,6 +1205,7 @@
           <w:id w:val="-1367596083"/>
           <w:citation/>
         </w:sdtPr>
+        <w:sdtEndPr/>
         <w:sdtContent>
           <w:r>
             <w:fldChar w:fldCharType="begin"/>
@@ -1030,6 +1234,7 @@
           <w:id w:val="2136976681"/>
           <w:citation/>
         </w:sdtPr>
+        <w:sdtEndPr/>
         <w:sdtContent>
           <w:r>
             <w:fldChar w:fldCharType="begin"/>
@@ -1058,6 +1263,7 @@
           <w:id w:val="-64027361"/>
           <w:citation/>
         </w:sdtPr>
+        <w:sdtEndPr/>
         <w:sdtContent>
           <w:r>
             <w:fldChar w:fldCharType="begin"/>
@@ -1080,13 +1286,13 @@
         </w:sdtContent>
       </w:sdt>
     </w:p>
-    <w:bookmarkStart w:id="0" w:name="_GoBack"/>
     <w:p>
       <w:sdt>
         <w:sdtPr>
           <w:id w:val="347063049"/>
           <w:citation/>
         </w:sdtPr>
+        <w:sdtEndPr/>
         <w:sdtContent>
           <w:r>
             <w:fldChar w:fldCharType="begin"/>
@@ -1109,13 +1315,13 @@
         </w:sdtContent>
       </w:sdt>
     </w:p>
-    <w:bookmarkEnd w:id="0"/>
     <w:p>
       <w:sdt>
         <w:sdtPr>
           <w:id w:val="265737608"/>
           <w:citation/>
         </w:sdtPr>
+        <w:sdtEndPr/>
         <w:sdtContent>
           <w:r>
             <w:fldChar w:fldCharType="begin"/>
@@ -1144,6 +1350,7 @@
           <w:id w:val="869569709"/>
           <w:citation/>
         </w:sdtPr>
+        <w:sdtEndPr/>
         <w:sdtContent>
           <w:r>
             <w:fldChar w:fldCharType="begin"/>
@@ -1159,6 +1366,34 @@
               <w:noProof/>
             </w:rPr>
             <w:t>(Peng et al., 2021)</w:t>
+          </w:r>
+          <w:r>
+            <w:fldChar w:fldCharType="end"/>
+          </w:r>
+        </w:sdtContent>
+      </w:sdt>
+    </w:p>
+    <w:p>
+      <w:sdt>
+        <w:sdtPr>
+          <w:id w:val="-953865432"/>
+          <w:citation/>
+        </w:sdtPr>
+        <w:sdtContent>
+          <w:r>
+            <w:fldChar w:fldCharType="begin"/>
+          </w:r>
+          <w:r>
+            <w:instrText xml:space="preserve"> CITATION Xia24 \l 2057 </w:instrText>
+          </w:r>
+          <w:r>
+            <w:fldChar w:fldCharType="separate"/>
+          </w:r>
+          <w:r>
+            <w:rPr>
+              <w:noProof/>
+            </w:rPr>
+            <w:t>(Chen et al., 2024)</w:t>
           </w:r>
           <w:r>
             <w:fldChar w:fldCharType="end"/>
@@ -1268,7 +1503,7 @@
           <w:rPr>
             <w:noProof/>
           </w:rPr>
-          <w:t>4</w:t>
+          <w:t>1</w:t>
         </w:r>
         <w:r>
           <w:rPr>
@@ -1453,8 +1688,216 @@
       </w:pPr>
     </w:lvl>
   </w:abstractNum>
+  <w:abstractNum w:abstractNumId="1">
+    <w:nsid w:val="41D96406"/>
+    <w:multiLevelType w:val="hybridMultilevel"/>
+    <w:tmpl w:val="C13CC1F8"/>
+    <w:lvl w:ilvl="0" w:tplc="0809000F">
+      <w:start w:val="1"/>
+      <w:numFmt w:val="decimal"/>
+      <w:lvlText w:val="%1."/>
+      <w:lvlJc w:val="left"/>
+      <w:pPr>
+        <w:ind w:left="720" w:hanging="360"/>
+      </w:pPr>
+      <w:rPr>
+        <w:rFonts w:hint="default"/>
+      </w:rPr>
+    </w:lvl>
+    <w:lvl w:ilvl="1" w:tplc="08090019" w:tentative="1">
+      <w:start w:val="1"/>
+      <w:numFmt w:val="lowerLetter"/>
+      <w:lvlText w:val="%2."/>
+      <w:lvlJc w:val="left"/>
+      <w:pPr>
+        <w:ind w:left="1440" w:hanging="360"/>
+      </w:pPr>
+    </w:lvl>
+    <w:lvl w:ilvl="2" w:tplc="0809001B" w:tentative="1">
+      <w:start w:val="1"/>
+      <w:numFmt w:val="lowerRoman"/>
+      <w:lvlText w:val="%3."/>
+      <w:lvlJc w:val="right"/>
+      <w:pPr>
+        <w:ind w:left="2160" w:hanging="180"/>
+      </w:pPr>
+    </w:lvl>
+    <w:lvl w:ilvl="3" w:tplc="0809000F" w:tentative="1">
+      <w:start w:val="1"/>
+      <w:numFmt w:val="decimal"/>
+      <w:lvlText w:val="%4."/>
+      <w:lvlJc w:val="left"/>
+      <w:pPr>
+        <w:ind w:left="2880" w:hanging="360"/>
+      </w:pPr>
+    </w:lvl>
+    <w:lvl w:ilvl="4" w:tplc="08090019" w:tentative="1">
+      <w:start w:val="1"/>
+      <w:numFmt w:val="lowerLetter"/>
+      <w:lvlText w:val="%5."/>
+      <w:lvlJc w:val="left"/>
+      <w:pPr>
+        <w:ind w:left="3600" w:hanging="360"/>
+      </w:pPr>
+    </w:lvl>
+    <w:lvl w:ilvl="5" w:tplc="0809001B" w:tentative="1">
+      <w:start w:val="1"/>
+      <w:numFmt w:val="lowerRoman"/>
+      <w:lvlText w:val="%6."/>
+      <w:lvlJc w:val="right"/>
+      <w:pPr>
+        <w:ind w:left="4320" w:hanging="180"/>
+      </w:pPr>
+    </w:lvl>
+    <w:lvl w:ilvl="6" w:tplc="0809000F" w:tentative="1">
+      <w:start w:val="1"/>
+      <w:numFmt w:val="decimal"/>
+      <w:lvlText w:val="%7."/>
+      <w:lvlJc w:val="left"/>
+      <w:pPr>
+        <w:ind w:left="5040" w:hanging="360"/>
+      </w:pPr>
+    </w:lvl>
+    <w:lvl w:ilvl="7" w:tplc="08090019" w:tentative="1">
+      <w:start w:val="1"/>
+      <w:numFmt w:val="lowerLetter"/>
+      <w:lvlText w:val="%8."/>
+      <w:lvlJc w:val="left"/>
+      <w:pPr>
+        <w:ind w:left="5760" w:hanging="360"/>
+      </w:pPr>
+    </w:lvl>
+    <w:lvl w:ilvl="8" w:tplc="0809001B" w:tentative="1">
+      <w:start w:val="1"/>
+      <w:numFmt w:val="lowerRoman"/>
+      <w:lvlText w:val="%9."/>
+      <w:lvlJc w:val="right"/>
+      <w:pPr>
+        <w:ind w:left="6480" w:hanging="180"/>
+      </w:pPr>
+    </w:lvl>
+  </w:abstractNum>
+  <w:abstractNum w:abstractNumId="2">
+    <w:nsid w:val="43A72F49"/>
+    <w:multiLevelType w:val="hybridMultilevel"/>
+    <w:tmpl w:val="730AC748"/>
+    <w:lvl w:ilvl="0" w:tplc="08090001">
+      <w:start w:val="1"/>
+      <w:numFmt w:val="bullet"/>
+      <w:lvlText w:val=""/>
+      <w:lvlJc w:val="left"/>
+      <w:pPr>
+        <w:ind w:left="720" w:hanging="360"/>
+      </w:pPr>
+      <w:rPr>
+        <w:rFonts w:ascii="Symbol" w:hAnsi="Symbol" w:hint="default"/>
+      </w:rPr>
+    </w:lvl>
+    <w:lvl w:ilvl="1" w:tplc="08090003" w:tentative="1">
+      <w:start w:val="1"/>
+      <w:numFmt w:val="bullet"/>
+      <w:lvlText w:val="o"/>
+      <w:lvlJc w:val="left"/>
+      <w:pPr>
+        <w:ind w:left="1440" w:hanging="360"/>
+      </w:pPr>
+      <w:rPr>
+        <w:rFonts w:ascii="Courier New" w:hAnsi="Courier New" w:cs="Courier New" w:hint="default"/>
+      </w:rPr>
+    </w:lvl>
+    <w:lvl w:ilvl="2" w:tplc="08090005" w:tentative="1">
+      <w:start w:val="1"/>
+      <w:numFmt w:val="bullet"/>
+      <w:lvlText w:val=""/>
+      <w:lvlJc w:val="left"/>
+      <w:pPr>
+        <w:ind w:left="2160" w:hanging="360"/>
+      </w:pPr>
+      <w:rPr>
+        <w:rFonts w:ascii="Wingdings" w:hAnsi="Wingdings" w:hint="default"/>
+      </w:rPr>
+    </w:lvl>
+    <w:lvl w:ilvl="3" w:tplc="08090001" w:tentative="1">
+      <w:start w:val="1"/>
+      <w:numFmt w:val="bullet"/>
+      <w:lvlText w:val=""/>
+      <w:lvlJc w:val="left"/>
+      <w:pPr>
+        <w:ind w:left="2880" w:hanging="360"/>
+      </w:pPr>
+      <w:rPr>
+        <w:rFonts w:ascii="Symbol" w:hAnsi="Symbol" w:hint="default"/>
+      </w:rPr>
+    </w:lvl>
+    <w:lvl w:ilvl="4" w:tplc="08090003" w:tentative="1">
+      <w:start w:val="1"/>
+      <w:numFmt w:val="bullet"/>
+      <w:lvlText w:val="o"/>
+      <w:lvlJc w:val="left"/>
+      <w:pPr>
+        <w:ind w:left="3600" w:hanging="360"/>
+      </w:pPr>
+      <w:rPr>
+        <w:rFonts w:ascii="Courier New" w:hAnsi="Courier New" w:cs="Courier New" w:hint="default"/>
+      </w:rPr>
+    </w:lvl>
+    <w:lvl w:ilvl="5" w:tplc="08090005" w:tentative="1">
+      <w:start w:val="1"/>
+      <w:numFmt w:val="bullet"/>
+      <w:lvlText w:val=""/>
+      <w:lvlJc w:val="left"/>
+      <w:pPr>
+        <w:ind w:left="4320" w:hanging="360"/>
+      </w:pPr>
+      <w:rPr>
+        <w:rFonts w:ascii="Wingdings" w:hAnsi="Wingdings" w:hint="default"/>
+      </w:rPr>
+    </w:lvl>
+    <w:lvl w:ilvl="6" w:tplc="08090001" w:tentative="1">
+      <w:start w:val="1"/>
+      <w:numFmt w:val="bullet"/>
+      <w:lvlText w:val=""/>
+      <w:lvlJc w:val="left"/>
+      <w:pPr>
+        <w:ind w:left="5040" w:hanging="360"/>
+      </w:pPr>
+      <w:rPr>
+        <w:rFonts w:ascii="Symbol" w:hAnsi="Symbol" w:hint="default"/>
+      </w:rPr>
+    </w:lvl>
+    <w:lvl w:ilvl="7" w:tplc="08090003" w:tentative="1">
+      <w:start w:val="1"/>
+      <w:numFmt w:val="bullet"/>
+      <w:lvlText w:val="o"/>
+      <w:lvlJc w:val="left"/>
+      <w:pPr>
+        <w:ind w:left="5760" w:hanging="360"/>
+      </w:pPr>
+      <w:rPr>
+        <w:rFonts w:ascii="Courier New" w:hAnsi="Courier New" w:cs="Courier New" w:hint="default"/>
+      </w:rPr>
+    </w:lvl>
+    <w:lvl w:ilvl="8" w:tplc="08090005" w:tentative="1">
+      <w:start w:val="1"/>
+      <w:numFmt w:val="bullet"/>
+      <w:lvlText w:val=""/>
+      <w:lvlJc w:val="left"/>
+      <w:pPr>
+        <w:ind w:left="6480" w:hanging="360"/>
+      </w:pPr>
+      <w:rPr>
+        <w:rFonts w:ascii="Wingdings" w:hAnsi="Wingdings" w:hint="default"/>
+      </w:rPr>
+    </w:lvl>
+  </w:abstractNum>
   <w:num w:numId="1">
     <w:abstractNumId w:val="0"/>
+  </w:num>
+  <w:num w:numId="2">
+    <w:abstractNumId w:val="1"/>
+  </w:num>
+  <w:num w:numId="3">
+    <w:abstractNumId w:val="2"/>
   </w:num>
 </w:numbering>
 </file>
@@ -2531,7 +2974,7 @@
       </b:Author>
     </b:Author>
     <b:Comments>DOI: arXiv:2303.02223v2</b:Comments>
-    <b:RefOrder>6</b:RefOrder>
+    <b:RefOrder>8</b:RefOrder>
   </b:Source>
   <b:Source>
     <b:Tag>Pen21</b:Tag>
@@ -2562,7 +3005,7 @@
     <b:Volume>12</b:Volume>
     <b:Issue>10</b:Issue>
     <b:Comments>DOI: 10.3390/info12100388</b:Comments>
-    <b:RefOrder>7</b:RefOrder>
+    <b:RefOrder>9</b:RefOrder>
   </b:Source>
   <b:Source>
     <b:Tag>Pla29</b:Tag>
@@ -2581,7 +3024,7 @@
     <b:InternetSiteTitle>medium.com</b:InternetSiteTitle>
     <b:Year>2029</b:Year>
     <b:URL>https://medium.com/@100trillionUSD/modeling-bitcoins-value-with-scarcity-91fa0fc03e25</b:URL>
-    <b:RefOrder>3</b:RefOrder>
+    <b:RefOrder>5</b:RefOrder>
   </b:Source>
   <b:Source>
     <b:Tag>Cla24</b:Tag>
@@ -2598,7 +3041,7 @@
     <b:InternetSiteTitle>anthropic</b:InternetSiteTitle>
     <b:YearAccessed>2025</b:YearAccessed>
     <b:URL>https://www.anthropic.com/claude</b:URL>
-    <b:RefOrder>4</b:RefOrder>
+    <b:RefOrder>6</b:RefOrder>
   </b:Source>
   <b:Source>
     <b:Tag>Ind22</b:Tag>
@@ -2627,13 +3070,96 @@
     <b:Pages>1-13</b:Pages>
     <b:Volume>36</b:Volume>
     <b:Issue>11</b:Issue>
-    <b:RefOrder>5</b:RefOrder>
+    <b:RefOrder>7</b:RefOrder>
+  </b:Source>
+  <b:Source>
+    <b:Tag>Xia24</b:Tag>
+    <b:SourceType>JournalArticle</b:SourceType>
+    <b:Guid>{03F8F600-C1EF-4AF6-B728-4D789913B79D}</b:Guid>
+    <b:Title>A multi-feature stock price prediction model based on multi-feature calculation, LASSO feature selection, and Ca-LSTM network</b:Title>
+    <b:JournalName>Connection Science</b:JournalName>
+    <b:Year>2024</b:Year>
+    <b:Volume>36</b:Volume>
+    <b:Issue>1</b:Issue>
+    <b:Author>
+      <b:Author>
+        <b:NameList>
+          <b:Person>
+            <b:Last>Chen</b:Last>
+            <b:First>Xiao</b:First>
+          </b:Person>
+          <b:Person>
+            <b:Last>Cao</b:Last>
+            <b:First>Lei</b:First>
+          </b:Person>
+          <b:Person>
+            <b:Last>Cao</b:Last>
+            <b:First>Zhi</b:First>
+          </b:Person>
+          <b:Person>
+            <b:Last>Zhang</b:Last>
+            <b:First>HongWei</b:First>
+          </b:Person>
+        </b:NameList>
+      </b:Author>
+    </b:Author>
+    <b:Comments>DOI: 0.1080/09540091.2023.2286188</b:Comments>
+    <b:RefOrder>10</b:RefOrder>
+  </b:Source>
+  <b:Source>
+    <b:Tag>Ala24</b:Tag>
+    <b:SourceType>InternetSite</b:SourceType>
+    <b:Guid>{AE0C6B84-0EE0-47AF-8DEB-A9A7E8724111}</b:Guid>
+    <b:Title>The Importance of Defining Your Trading Edge: Find Your Strategy</b:Title>
+    <b:Year>2024</b:Year>
+    <b:InternetSiteTitle>investopedia</b:InternetSiteTitle>
+    <b:Month>September</b:Month>
+    <b:Day>9th</b:Day>
+    <b:URL>https://www.investopedia.com/articles/active-trading/022415/vital-importance-defining-your-trading-edge.asp</b:URL>
+    <b:Author>
+      <b:Author>
+        <b:NameList>
+          <b:Person>
+            <b:Last>Farley</b:Last>
+            <b:First>Alan</b:First>
+          </b:Person>
+        </b:NameList>
+      </b:Author>
+    </b:Author>
+    <b:YearAccessed>2025</b:YearAccessed>
+    <b:Comments>Investopedia's definition, and use of the term "edge".</b:Comments>
+    <b:RefOrder>3</b:RefOrder>
+  </b:Source>
+  <b:Source>
+    <b:Tag>Sel24</b:Tag>
+    <b:SourceType>InternetSite</b:SourceType>
+    <b:Guid>{052452A8-87D2-45E8-9D43-DEF65CA913AB}</b:Guid>
+    <b:Title>Keep It Simple and Trade With the Trend</b:Title>
+    <b:InternetSiteTitle>Investopedia</b:InternetSiteTitle>
+    <b:Year>2024</b:Year>
+    <b:Month>January</b:Month>
+    <b:Day>5th</b:Day>
+    <b:URL>https://www.investopedia.com/articles/forex/09/trade-with-the-trend.asp</b:URL>
+    <b:Author>
+      <b:Author>
+        <b:NameList>
+          <b:Person>
+            <b:Last>Gishen</b:Last>
+            <b:First>Selwyn</b:First>
+            <b:Middle>M.</b:Middle>
+          </b:Person>
+        </b:NameList>
+      </b:Author>
+    </b:Author>
+    <b:YearAccessed>2025</b:YearAccessed>
+    <b:Comments>Importants of "trends" in day trading.</b:Comments>
+    <b:RefOrder>4</b:RefOrder>
   </b:Source>
 </b:Sources>
 </file>
 
 <file path=customXml/itemProps1.xml><?xml version="1.0" encoding="utf-8"?>
-<ds:datastoreItem xmlns:ds="http://schemas.openxmlformats.org/officeDocument/2006/customXml" ds:itemID="{222A0FAC-CE65-41BF-B340-42CE377B09F1}">
+<ds:datastoreItem xmlns:ds="http://schemas.openxmlformats.org/officeDocument/2006/customXml" ds:itemID="{B669BF02-F612-4A97-9A39-31258ECD1846}">
   <ds:schemaRefs>
     <ds:schemaRef ds:uri="http://schemas.openxmlformats.org/officeDocument/2006/bibliography"/>
   </ds:schemaRefs>

</xml_diff>